<commit_message>
Track changes put on document
</commit_message>
<xml_diff>
--- a/Specs/Rucksack Roadmap.docx
+++ b/Specs/Rucksack Roadmap.docx
@@ -7,6 +7,8 @@
         <w:pStyle w:val="Title"/>
         <w:jc w:val="center"/>
       </w:pPr>
+      <w:bookmarkStart w:id="0" w:name="_GoBack"/>
+      <w:bookmarkEnd w:id="0"/>
       <w:r>
         <w:t>Got-A-Head? Game</w:t>
       </w:r>
@@ -64,7 +66,15 @@
         <w:t>belt</w:t>
       </w:r>
       <w:r>
-        <w:t>.  The belt can also be used to carry items in ‘loops’.</w:t>
+        <w:t>.  The belt can also be used to carry items in ‘</w:t>
+      </w:r>
+      <w:proofErr w:type="gramStart"/>
+      <w:r>
+        <w:t>loops’</w:t>
+      </w:r>
+      <w:proofErr w:type="gramEnd"/>
+      <w:r>
+        <w:t>.</w:t>
       </w:r>
       <w:r>
         <w:t xml:space="preserve"> </w:t>
@@ -105,7 +115,15 @@
         <w:t xml:space="preserve"> there to get the </w:t>
       </w:r>
       <w:r>
-        <w:t xml:space="preserve">player to remember, to organise and to balance decisions.  The player has to use up a </w:t>
+        <w:t xml:space="preserve">player to remember, to organise and to balance decisions.  The player </w:t>
+      </w:r>
+      <w:proofErr w:type="gramStart"/>
+      <w:r>
+        <w:t>has to</w:t>
+      </w:r>
+      <w:proofErr w:type="gramEnd"/>
+      <w:r>
+        <w:t xml:space="preserve"> use up a </w:t>
       </w:r>
       <w:r>
         <w:t>b</w:t>
@@ -152,7 +170,15 @@
         <w:t>pocket you</w:t>
       </w:r>
       <w:r>
-        <w:t xml:space="preserve"> are retrieving it from.  You also really want to know which pocket   the item is in.  If you have to look in multiple pockets this will take extra time.  </w:t>
+        <w:t xml:space="preserve"> are retrieving it from.  You also really want to know which pocket   the item is in.  If you </w:t>
+      </w:r>
+      <w:proofErr w:type="gramStart"/>
+      <w:r>
+        <w:t>have to</w:t>
+      </w:r>
+      <w:proofErr w:type="gramEnd"/>
+      <w:r>
+        <w:t xml:space="preserve"> look in multiple pockets this will take extra time.  </w:t>
       </w:r>
       <w:r>
         <w:t>Therefore,</w:t>
@@ -167,7 +193,15 @@
         <w:t>Obviously,</w:t>
       </w:r>
       <w:r>
-        <w:t xml:space="preserve"> they will need to have some items to hand much more often than others, so they have to make a decision about what they need to use most often.  If they go into a new </w:t>
+        <w:t xml:space="preserve"> they will need to have some items to hand much more often than others, so they </w:t>
+      </w:r>
+      <w:proofErr w:type="gramStart"/>
+      <w:r>
+        <w:t>have to</w:t>
+      </w:r>
+      <w:proofErr w:type="gramEnd"/>
+      <w:r>
+        <w:t xml:space="preserve"> make a decision about what they need to use most often.  If they go into a new </w:t>
       </w:r>
       <w:r>
         <w:t>situation,</w:t>
@@ -195,7 +229,15 @@
         <w:t>addition,</w:t>
       </w:r>
       <w:r>
-        <w:t xml:space="preserve"> the player will get tired more quickly and have to stop more often.</w:t>
+        <w:t xml:space="preserve"> the player will get tired more quickly and </w:t>
+      </w:r>
+      <w:proofErr w:type="gramStart"/>
+      <w:r>
+        <w:t>have to</w:t>
+      </w:r>
+      <w:proofErr w:type="gramEnd"/>
+      <w:r>
+        <w:t xml:space="preserve"> stop more often.</w:t>
       </w:r>
     </w:p>
     <w:p>
@@ -309,7 +351,15 @@
     </w:p>
     <w:p>
       <w:r>
-        <w:t>To find the object in the rucksack, you must click on a pocket.  You then get a list of objects held in that pocket.  You then have to right click on the object to select it.</w:t>
+        <w:t xml:space="preserve">To find the object in the rucksack, you must click on a pocket.  You then get a list of objects held in that pocket.  You then </w:t>
+      </w:r>
+      <w:proofErr w:type="gramStart"/>
+      <w:r>
+        <w:t>have to</w:t>
+      </w:r>
+      <w:proofErr w:type="gramEnd"/>
+      <w:r>
+        <w:t xml:space="preserve"> right click on the object to select it.</w:t>
       </w:r>
     </w:p>
     <w:p>
@@ -528,7 +578,15 @@
         </m:d>
       </m:oMath>
       <w:r>
-        <w:t>, where the axes are the object’s height, width and depth.</w:t>
+        <w:t>, where the axes are the object’s heig</w:t>
+      </w:r>
+      <w:proofErr w:type="spellStart"/>
+      <w:r>
+        <w:t>ht</w:t>
+      </w:r>
+      <w:proofErr w:type="spellEnd"/>
+      <w:r>
+        <w:t>, width and depth.</w:t>
       </w:r>
     </w:p>
     <w:p>
@@ -617,7 +675,15 @@
         <w:t>So,</w:t>
       </w:r>
       <w:r>
-        <w:t xml:space="preserve"> it’s pretty boring and its only job is to support the big central Rucksack pocket.</w:t>
+        <w:t xml:space="preserve"> it’s </w:t>
+      </w:r>
+      <w:proofErr w:type="gramStart"/>
+      <w:r>
+        <w:t>pretty boring</w:t>
+      </w:r>
+      <w:proofErr w:type="gramEnd"/>
+      <w:r>
+        <w:t xml:space="preserve"> and its only job is to support the big central Rucksack pocket.</w:t>
       </w:r>
     </w:p>
     <w:p>
@@ -719,12 +785,7 @@
         <w:t xml:space="preserve"> </w:t>
       </w:r>
       <w:r>
-        <w:t>In” components that provide rules to decide whether a given game object can be put into a rucksack pocket.  The idea is that different variants of this component can be used so that we can have magic rucksacks that like Wee Granny’s Bag or Hermione Gra</w:t>
-      </w:r>
-      <w:bookmarkStart w:id="0" w:name="_GoBack"/>
-      <w:bookmarkEnd w:id="0"/>
-      <w:r>
-        <w:t xml:space="preserve">nger’s Bags can hold infinite amounts of stuff, including kitchen sinks. </w:t>
+        <w:t xml:space="preserve">In” components that provide rules to decide whether a given game object can be put into a rucksack pocket.  The idea is that different variants of this component can be used so that we can have magic rucksacks that like Wee Granny’s Bag or Hermione Granger’s Bags can hold infinite amounts of stuff, including kitchen sinks. </w:t>
       </w:r>
     </w:p>
     <w:p>
@@ -877,9 +938,11 @@
       <w:r>
         <w:t xml:space="preserve">The main rucksack </w:t>
       </w:r>
+      <w:proofErr w:type="gramStart"/>
       <w:r>
         <w:t>pocket</w:t>
       </w:r>
+      <w:proofErr w:type="gramEnd"/>
     </w:p>
     <w:p>
       <w:pPr>
@@ -955,7 +1018,15 @@
     </w:p>
     <w:p>
       <w:r>
-        <w:t xml:space="preserve">The Rucksack pocket Prefab will need many more properties than the Rucksack, so some will definitely need to be implemented through a scripted component.  I’m not sure which properties should reside in standard game components and which need to be scripted.  </w:t>
+        <w:t xml:space="preserve">The Rucksack pocket Prefab will need many more properties than the Rucksack, so some will </w:t>
+      </w:r>
+      <w:proofErr w:type="gramStart"/>
+      <w:r>
+        <w:t>definitely need</w:t>
+      </w:r>
+      <w:proofErr w:type="gramEnd"/>
+      <w:r>
+        <w:t xml:space="preserve"> to be implemented through a scripted component.  I’m not sure which properties should reside in standard game components and which need to be scripted.  </w:t>
       </w:r>
       <w:r>
         <w:t>Unless I’ve stated otherwise, they are all invariant after a</w:t>
@@ -1009,13 +1080,23 @@
       <w:pPr>
         <w:pStyle w:val="Heading5"/>
       </w:pPr>
-      <w:r>
-        <w:t xml:space="preserve">MaxWeight </w:t>
-      </w:r>
-    </w:p>
-    <w:p>
-      <w:r>
-        <w:t xml:space="preserve">MaxWeight is a measure of the maximum weight that the pocket can support before it gets ripped off the rucksack.  </w:t>
+      <w:proofErr w:type="spellStart"/>
+      <w:r>
+        <w:t>MaxWeight</w:t>
+      </w:r>
+      <w:proofErr w:type="spellEnd"/>
+      <w:r>
+        <w:t xml:space="preserve"> </w:t>
+      </w:r>
+    </w:p>
+    <w:p>
+      <w:proofErr w:type="spellStart"/>
+      <w:r>
+        <w:t>MaxWeight</w:t>
+      </w:r>
+      <w:proofErr w:type="spellEnd"/>
+      <w:r>
+        <w:t xml:space="preserve"> is a measure of the maximum weight that the pocket can support before it gets ripped off the rucksack.  </w:t>
       </w:r>
       <w:r>
         <w:t>This will be in the UNITY mass units, (presumably kg).</w:t>
@@ -1085,18 +1166,22 @@
       <w:r>
         <w:t xml:space="preserve"> would be a </w:t>
       </w:r>
+      <w:proofErr w:type="spellStart"/>
       <w:r>
         <w:t>SortedDictionary</w:t>
       </w:r>
+      <w:proofErr w:type="spellEnd"/>
       <w:r>
         <w:t>&lt;</w:t>
       </w:r>
+      <w:proofErr w:type="spellStart"/>
       <w:r>
         <w:t>Game</w:t>
       </w:r>
       <w:r>
         <w:t>Object</w:t>
       </w:r>
+      <w:proofErr w:type="spellEnd"/>
       <w:r>
         <w:t>&gt;</w:t>
       </w:r>
@@ -1113,43 +1198,84 @@
         <w:t xml:space="preserve">The idea is that the Rucksack does not </w:t>
       </w:r>
       <w:r>
-        <w:t>necessarily give out objects in the same order that they are put in.  A SortedDictionary is composed of {key,</w:t>
+        <w:t xml:space="preserve">necessarily give out objects in the same order that they are put in.  A </w:t>
+      </w:r>
+      <w:proofErr w:type="spellStart"/>
+      <w:r>
+        <w:t>SortedDictionary</w:t>
+      </w:r>
+      <w:proofErr w:type="spellEnd"/>
+      <w:r>
+        <w:t xml:space="preserve"> is composed of {key,</w:t>
       </w:r>
       <w:r>
         <w:t xml:space="preserve"> </w:t>
       </w:r>
       <w:r>
-        <w:t>value} pairs.  The keys would be the order that the objects can be extracted.  The values would be the objects themselves, hence the “.Values” list is what you want to display.</w:t>
+        <w:t xml:space="preserve">value} pairs.  The keys would be the order that the objects can be extracted.  The values would be the objects themselves, hence the </w:t>
+      </w:r>
+      <w:proofErr w:type="gramStart"/>
+      <w:r>
+        <w:t>“.Values</w:t>
+      </w:r>
+      <w:proofErr w:type="gramEnd"/>
+      <w:r>
+        <w:t>” list is what you want to display.</w:t>
       </w:r>
     </w:p>
     <w:p>
       <w:pPr>
         <w:pStyle w:val="Heading5"/>
       </w:pPr>
+      <w:proofErr w:type="spellStart"/>
       <w:r>
         <w:t>ShoveIn</w:t>
       </w:r>
-    </w:p>
-    <w:p>
-      <w:r>
-        <w:t>This property holds one or more ShoveIn component that will tell you whether you can add a given game object to a rucksack pocket.  All ShoveIn components of the rucksack pocket variant must give the okay before a game object can be added to the rucksack pocket.</w:t>
+      <w:proofErr w:type="spellEnd"/>
+    </w:p>
+    <w:p>
+      <w:r>
+        <w:t xml:space="preserve">This property holds one or more </w:t>
+      </w:r>
+      <w:proofErr w:type="spellStart"/>
+      <w:r>
+        <w:t>ShoveIn</w:t>
+      </w:r>
+      <w:proofErr w:type="spellEnd"/>
+      <w:r>
+        <w:t xml:space="preserve"> component that will tell you whether you can add a given game object to a rucksack pocket.  All </w:t>
+      </w:r>
+      <w:proofErr w:type="spellStart"/>
+      <w:r>
+        <w:t>ShoveIn</w:t>
+      </w:r>
+      <w:proofErr w:type="spellEnd"/>
+      <w:r>
+        <w:t xml:space="preserve"> components of the rucksack pocket variant must give the okay before a game object can be added to the rucksack pocket.</w:t>
       </w:r>
     </w:p>
     <w:p>
       <w:pPr>
         <w:pStyle w:val="Heading5"/>
       </w:pPr>
+      <w:proofErr w:type="spellStart"/>
       <w:r>
         <w:t>RummageAbout</w:t>
       </w:r>
+      <w:proofErr w:type="spellEnd"/>
     </w:p>
     <w:p>
       <w:r>
         <w:t>Th</w:t>
       </w:r>
       <w:r>
-        <w:t>is property holds a RummageAbout</w:t>
-      </w:r>
+        <w:t xml:space="preserve">is property holds a </w:t>
+      </w:r>
+      <w:proofErr w:type="spellStart"/>
+      <w:r>
+        <w:t>RummageAbout</w:t>
+      </w:r>
+      <w:proofErr w:type="spellEnd"/>
       <w:r>
         <w:t xml:space="preserve"> component that will tell you how long it will take</w:t>
       </w:r>
@@ -1198,8 +1324,39 @@
       <w:pPr>
         <w:pStyle w:val="Heading5"/>
       </w:pPr>
-      <w:r>
-        <w:t>AddItem(GameObject) returns {bool successfullyAdded, int timeDelay}</w:t>
+      <w:proofErr w:type="spellStart"/>
+      <w:proofErr w:type="gramStart"/>
+      <w:r>
+        <w:t>AddItem</w:t>
+      </w:r>
+      <w:proofErr w:type="spellEnd"/>
+      <w:r>
+        <w:t>(</w:t>
+      </w:r>
+      <w:proofErr w:type="spellStart"/>
+      <w:proofErr w:type="gramEnd"/>
+      <w:r>
+        <w:t>GameObject</w:t>
+      </w:r>
+      <w:proofErr w:type="spellEnd"/>
+      <w:r>
+        <w:t xml:space="preserve">) returns {bool </w:t>
+      </w:r>
+      <w:proofErr w:type="spellStart"/>
+      <w:r>
+        <w:t>successfullyAdded</w:t>
+      </w:r>
+      <w:proofErr w:type="spellEnd"/>
+      <w:r>
+        <w:t xml:space="preserve">, int </w:t>
+      </w:r>
+      <w:proofErr w:type="spellStart"/>
+      <w:r>
+        <w:t>timeDelay</w:t>
+      </w:r>
+      <w:proofErr w:type="spellEnd"/>
+      <w:r>
+        <w:t>}</w:t>
       </w:r>
     </w:p>
     <w:p>
@@ -1219,22 +1376,59 @@
         <w:t>.</w:t>
       </w:r>
       <w:r>
-        <w:t xml:space="preserve">  This should go down the list of ShoveIn components and execute </w:t>
+        <w:t xml:space="preserve">  This should go down the list of </w:t>
+      </w:r>
+      <w:proofErr w:type="spellStart"/>
+      <w:r>
+        <w:t>ShoveIn</w:t>
+      </w:r>
+      <w:proofErr w:type="spellEnd"/>
+      <w:r>
+        <w:t xml:space="preserve"> components and execute </w:t>
       </w:r>
       <w:r>
         <w:t>their delegates</w:t>
       </w:r>
       <w:r>
-        <w:t xml:space="preserve"> Func&lt;RucksackPocket,</w:t>
-      </w:r>
-      <w:r>
         <w:t xml:space="preserve"> </w:t>
       </w:r>
-      <w:r>
-        <w:t>GameObject, {</w:t>
-      </w:r>
-      <w:r>
-        <w:t>bool added, int time}&gt;, adding up the returned times and anding all the Booleans, which it will then return.</w:t>
+      <w:proofErr w:type="spellStart"/>
+      <w:r>
+        <w:t>Func</w:t>
+      </w:r>
+      <w:proofErr w:type="spellEnd"/>
+      <w:r>
+        <w:t>&lt;</w:t>
+      </w:r>
+      <w:proofErr w:type="spellStart"/>
+      <w:r>
+        <w:t>RucksackPocket</w:t>
+      </w:r>
+      <w:proofErr w:type="spellEnd"/>
+      <w:r>
+        <w:t>,</w:t>
+      </w:r>
+      <w:r>
+        <w:t xml:space="preserve"> </w:t>
+      </w:r>
+      <w:proofErr w:type="spellStart"/>
+      <w:r>
+        <w:t>GameObject</w:t>
+      </w:r>
+      <w:proofErr w:type="spellEnd"/>
+      <w:r>
+        <w:t>, {</w:t>
+      </w:r>
+      <w:r>
+        <w:t xml:space="preserve">bool added, int time}&gt;, adding up the returned times and </w:t>
+      </w:r>
+      <w:proofErr w:type="spellStart"/>
+      <w:r>
+        <w:t>anding</w:t>
+      </w:r>
+      <w:proofErr w:type="spellEnd"/>
+      <w:r>
+        <w:t xml:space="preserve"> all the Booleans, which it will then return.</w:t>
       </w:r>
       <w:r>
         <w:t xml:space="preserve">  </w:t>
@@ -1250,13 +1444,76 @@
       <w:pPr>
         <w:pStyle w:val="Heading5"/>
       </w:pPr>
-      <w:r>
-        <w:t>RemoveItem(GameObject) returns {bool successfullyRemoved, int timeDelay, IEnumerable&lt;GameObject&gt; ItemsRemoved}</w:t>
-      </w:r>
-    </w:p>
-    <w:p>
-      <w:r>
-        <w:t xml:space="preserve">This should be called from the menu item click, or whatever other event handler is used to take an item out of a rucksack pocket.  This should take pass the first item in the contents dictionary to the predicate in the RummageAbout component to see if it can be taken out, and if it can, what the delay is in doing so.  It should carry on doing this until it gets to the required object, or the predicate returns false, so an object in the contents cannot be removed (and so the desired object cannot be got to).  The method will then return the combination of whether the desired object was removed, the time taken to do so and a container of all the game objects removed, together (returned as an enumerator).  It will also need to turn gravity back </w:t>
+      <w:proofErr w:type="spellStart"/>
+      <w:proofErr w:type="gramStart"/>
+      <w:r>
+        <w:t>RemoveItem</w:t>
+      </w:r>
+      <w:proofErr w:type="spellEnd"/>
+      <w:r>
+        <w:t>(</w:t>
+      </w:r>
+      <w:proofErr w:type="spellStart"/>
+      <w:proofErr w:type="gramEnd"/>
+      <w:r>
+        <w:t>GameObject</w:t>
+      </w:r>
+      <w:proofErr w:type="spellEnd"/>
+      <w:r>
+        <w:t xml:space="preserve">) returns {bool </w:t>
+      </w:r>
+      <w:proofErr w:type="spellStart"/>
+      <w:r>
+        <w:t>successfullyRemoved</w:t>
+      </w:r>
+      <w:proofErr w:type="spellEnd"/>
+      <w:r>
+        <w:t xml:space="preserve">, int </w:t>
+      </w:r>
+      <w:proofErr w:type="spellStart"/>
+      <w:r>
+        <w:t>timeDelay</w:t>
+      </w:r>
+      <w:proofErr w:type="spellEnd"/>
+      <w:r>
+        <w:t xml:space="preserve">, </w:t>
+      </w:r>
+      <w:proofErr w:type="spellStart"/>
+      <w:r>
+        <w:t>IEnumerable</w:t>
+      </w:r>
+      <w:proofErr w:type="spellEnd"/>
+      <w:r>
+        <w:t>&lt;</w:t>
+      </w:r>
+      <w:proofErr w:type="spellStart"/>
+      <w:r>
+        <w:t>GameObject</w:t>
+      </w:r>
+      <w:proofErr w:type="spellEnd"/>
+      <w:r>
+        <w:t xml:space="preserve">&gt; </w:t>
+      </w:r>
+      <w:proofErr w:type="spellStart"/>
+      <w:r>
+        <w:t>ItemsRemoved</w:t>
+      </w:r>
+      <w:proofErr w:type="spellEnd"/>
+      <w:r>
+        <w:t>}</w:t>
+      </w:r>
+    </w:p>
+    <w:p>
+      <w:r>
+        <w:t xml:space="preserve">This should be called from the menu item click, or whatever other event handler is used to take an item out of a rucksack pocket.  This should take pass the first item in the contents dictionary to the predicate in the </w:t>
+      </w:r>
+      <w:proofErr w:type="spellStart"/>
+      <w:r>
+        <w:t>RummageAbout</w:t>
+      </w:r>
+      <w:proofErr w:type="spellEnd"/>
+      <w:r>
+        <w:t xml:space="preserve"> component to see if it can be taken out, and if it can, what the delay is in doing so.  It should carry on doing this until it gets to the required object, or the predicate returns false, so an object in the contents cannot be removed (and so the desired object cannot be got to).  The method will then return the combination of whether the desired object was removed, the time taken to do so and a container of all the game objects removed, together (returned as an enumerator).  It will also need to turn gravity back </w:t>
       </w:r>
       <w:r>
         <w:t>on and</w:t>
@@ -1307,7 +1564,15 @@
         <w:t xml:space="preserve"> or how long it takes to tie on a game object to the belt</w:t>
       </w:r>
       <w:r>
-        <w:t>.  To start with, we should probably just have a delay.  I’m assuming that we will need a Fastener Prefab that we can attach the component to, and from which we can then generate several variants</w:t>
+        <w:t xml:space="preserve">.  To start with, we should probably just have a delay.  I’m </w:t>
+      </w:r>
+      <w:proofErr w:type="gramStart"/>
+      <w:r>
+        <w:t>assuming that</w:t>
+      </w:r>
+      <w:proofErr w:type="gramEnd"/>
+      <w:r>
+        <w:t xml:space="preserve"> we will need a Fastener Prefab that we can attach the component to, and from which we can then generate several variants</w:t>
       </w:r>
       <w:r>
         <w:t>, which have the components’ properties set to different values.</w:t>
@@ -1328,9 +1593,11 @@
       <w:pPr>
         <w:pStyle w:val="Heading5"/>
       </w:pPr>
+      <w:proofErr w:type="spellStart"/>
       <w:r>
         <w:t>OpenAndCloseDelay</w:t>
       </w:r>
+      <w:proofErr w:type="spellEnd"/>
     </w:p>
     <w:p>
       <w:r>
@@ -1360,9 +1627,11 @@
       <w:pPr>
         <w:pStyle w:val="Heading5"/>
       </w:pPr>
+      <w:proofErr w:type="spellStart"/>
       <w:r>
         <w:t>ToggleDrawStringFastener</w:t>
       </w:r>
+      <w:proofErr w:type="spellEnd"/>
     </w:p>
     <w:p>
       <w:r>
@@ -1373,13 +1642,23 @@
       <w:pPr>
         <w:pStyle w:val="Heading5"/>
       </w:pPr>
+      <w:proofErr w:type="spellStart"/>
       <w:r>
         <w:t>BuckleFastener</w:t>
       </w:r>
-    </w:p>
-    <w:p>
-      <w:r>
-        <w:t xml:space="preserve">Five seconds to open and close.  But these would probably be more secure than the ToggleDrawStringFastener, when we start to allow </w:t>
+      <w:proofErr w:type="spellEnd"/>
+    </w:p>
+    <w:p>
+      <w:r>
+        <w:t xml:space="preserve">Five seconds to open and close.  But these would probably be more secure than the </w:t>
+      </w:r>
+      <w:proofErr w:type="spellStart"/>
+      <w:r>
+        <w:t>ToggleDrawStringFastener</w:t>
+      </w:r>
+      <w:proofErr w:type="spellEnd"/>
+      <w:r>
+        <w:t xml:space="preserve">, when we start to allow </w:t>
       </w:r>
       <w:r>
         <w:t>the fastener</w:t>
@@ -1411,9 +1690,14 @@
       <w:pPr>
         <w:pStyle w:val="Heading3"/>
       </w:pPr>
+      <w:proofErr w:type="spellStart"/>
       <w:r>
         <w:lastRenderedPageBreak/>
-        <w:t>ShoveIn Component</w:t>
+        <w:t>ShoveIn</w:t>
+      </w:r>
+      <w:proofErr w:type="spellEnd"/>
+      <w:r>
+        <w:t xml:space="preserve"> Component</w:t>
       </w:r>
     </w:p>
     <w:p>
@@ -1424,13 +1708,34 @@
         <w:t>So,</w:t>
       </w:r>
       <w:r>
-        <w:t xml:space="preserve"> it will probably be a predicate along the lines of the delegate Func&lt;RucksackPocket,</w:t>
+        <w:t xml:space="preserve"> it will probably be a predicate along the lines of the delegate </w:t>
+      </w:r>
+      <w:proofErr w:type="spellStart"/>
+      <w:r>
+        <w:t>Func</w:t>
+      </w:r>
+      <w:proofErr w:type="spellEnd"/>
+      <w:r>
+        <w:t>&lt;</w:t>
+      </w:r>
+      <w:proofErr w:type="spellStart"/>
+      <w:r>
+        <w:t>RucksackPocket</w:t>
+      </w:r>
+      <w:proofErr w:type="spellEnd"/>
+      <w:r>
+        <w:t>,</w:t>
       </w:r>
       <w:r>
         <w:t xml:space="preserve"> </w:t>
       </w:r>
-      <w:r>
-        <w:t>GameObject, {</w:t>
+      <w:proofErr w:type="spellStart"/>
+      <w:r>
+        <w:t>GameObject</w:t>
+      </w:r>
+      <w:proofErr w:type="spellEnd"/>
+      <w:r>
+        <w:t>, {</w:t>
       </w:r>
       <w:r>
         <w:t>bool added, int time}&gt;.   So</w:t>
@@ -1439,15 +1744,28 @@
         <w:t>,</w:t>
       </w:r>
       <w:r>
-        <w:t xml:space="preserve"> we’d have on ShoveIn component to check for size, another for volume, another for weight, another for unknown magic or whatever.  I’d just start off with one for volume, that returns true if the height, width and depth of the pocket are greater than the X,Y,Z of the object and returns the number of seconds delay in ‘shoving in’ as being the same as the number of game objects already stored in the pocket.</w:t>
+        <w:t xml:space="preserve"> we’d have on </w:t>
+      </w:r>
+      <w:proofErr w:type="spellStart"/>
+      <w:r>
+        <w:t>ShoveIn</w:t>
+      </w:r>
+      <w:proofErr w:type="spellEnd"/>
+      <w:r>
+        <w:t xml:space="preserve"> component to check for size, another for volume, another for weight, another for unknown magic or whatever.  I’d just start off with one for volume, that returns true if the height, width and depth of the pocket are greater than the X,Y,Z of the object and returns the number of seconds delay in ‘shoving in’ as being the same as the number of game objects already stored in the pocket.</w:t>
       </w:r>
     </w:p>
     <w:p>
       <w:pPr>
         <w:pStyle w:val="Heading3"/>
       </w:pPr>
-      <w:r>
-        <w:t>RummageAbout Component</w:t>
+      <w:proofErr w:type="spellStart"/>
+      <w:r>
+        <w:t>RummageAbout</w:t>
+      </w:r>
+      <w:proofErr w:type="spellEnd"/>
+      <w:r>
+        <w:t xml:space="preserve"> Component</w:t>
       </w:r>
     </w:p>
     <w:p>
@@ -1467,7 +1785,31 @@
         <w:t>terms,</w:t>
       </w:r>
       <w:r>
-        <w:t xml:space="preserve"> the script could provide a C# class that implements IComparer&lt;GameObject&gt;.  You would then pass that into the SortedDictionary constructor to correctly order the Game Objects</w:t>
+        <w:t xml:space="preserve"> the script could provide a C# class that implements </w:t>
+      </w:r>
+      <w:proofErr w:type="spellStart"/>
+      <w:r>
+        <w:t>IComparer</w:t>
+      </w:r>
+      <w:proofErr w:type="spellEnd"/>
+      <w:r>
+        <w:t>&lt;</w:t>
+      </w:r>
+      <w:proofErr w:type="spellStart"/>
+      <w:r>
+        <w:t>GameObject</w:t>
+      </w:r>
+      <w:proofErr w:type="spellEnd"/>
+      <w:r>
+        <w:t xml:space="preserve">&gt;.  You would then pass that into the </w:t>
+      </w:r>
+      <w:proofErr w:type="spellStart"/>
+      <w:r>
+        <w:t>SortedDictionary</w:t>
+      </w:r>
+      <w:proofErr w:type="spellEnd"/>
+      <w:r>
+        <w:t xml:space="preserve"> constructor to correctly order the Game Objects</w:t>
       </w:r>
       <w:r>
         <w:t>.  My suggestion would be to use the reverse order on the sum of the X, Y and Z sizes of each object.  Thus</w:t>
@@ -1502,10 +1844,34 @@
     </w:p>
     <w:p>
       <w:r>
-        <w:t>The component should also have a predicate Func&lt;RucksackPocket,</w:t>
-      </w:r>
-      <w:r>
-        <w:t xml:space="preserve"> GameObject, {</w:t>
+        <w:t xml:space="preserve">The component should also have a predicate </w:t>
+      </w:r>
+      <w:proofErr w:type="spellStart"/>
+      <w:r>
+        <w:t>Func</w:t>
+      </w:r>
+      <w:proofErr w:type="spellEnd"/>
+      <w:r>
+        <w:t>&lt;</w:t>
+      </w:r>
+      <w:proofErr w:type="spellStart"/>
+      <w:r>
+        <w:t>RucksackPocket</w:t>
+      </w:r>
+      <w:proofErr w:type="spellEnd"/>
+      <w:r>
+        <w:t>,</w:t>
+      </w:r>
+      <w:r>
+        <w:t xml:space="preserve"> </w:t>
+      </w:r>
+      <w:proofErr w:type="spellStart"/>
+      <w:r>
+        <w:t>GameObject</w:t>
+      </w:r>
+      <w:proofErr w:type="spellEnd"/>
+      <w:r>
+        <w:t>, {</w:t>
       </w:r>
       <w:r>
         <w:t>bool removed, int time}&gt; which should return whether the game object can be removed and how much time it will take to remove it.  N.B. The game object being removed must be the first one in the contents dictionary.</w:t>
@@ -1708,7 +2074,15 @@
         <w:t xml:space="preserve">one </w:t>
       </w:r>
       <w:r>
-        <w:t>item each.  The loops have fasteners just like the rucksack pockets.  The fasteners determine how much tine it takes to store an item in a loop.  All items can be obtained from a loop in one second time of game play, although that again is arbitrary.  I’ll set the maximum number of loops that a belt can have as 20, but that is entirely arbitrary.</w:t>
+        <w:t xml:space="preserve">item each.  The loops have fasteners just like the rucksack pockets.  The fasteners determine how much </w:t>
+      </w:r>
+      <w:proofErr w:type="spellStart"/>
+      <w:r>
+        <w:t>tine</w:t>
+      </w:r>
+      <w:proofErr w:type="spellEnd"/>
+      <w:r>
+        <w:t xml:space="preserve"> it takes to store an item in a loop.  All items can be obtained from a loop in one second time of game play, although that again is arbitrary.  I’ll set the maximum number of loops that a belt can have as 20, but that is entirely arbitrary.</w:t>
       </w:r>
     </w:p>
     <w:p>
@@ -1786,7 +2160,15 @@
         </w:numPr>
       </w:pPr>
       <w:r>
-        <w:t xml:space="preserve">One or more “TiedOn” components that provide rules to decide whether a given game object can be tied on by a loop to the belt.  Again, the idea is that different variants of this component can be used so that we can have magic belts that can tie on </w:t>
+        <w:t>One or more “</w:t>
+      </w:r>
+      <w:proofErr w:type="spellStart"/>
+      <w:r>
+        <w:t>TiedOn</w:t>
+      </w:r>
+      <w:proofErr w:type="spellEnd"/>
+      <w:r>
+        <w:t xml:space="preserve">” components that provide rules to decide whether a given game object can be tied on by a loop to the belt.  Again, the idea is that different variants of this component can be used so that we can have magic belts that can tie on </w:t>
       </w:r>
       <w:r>
         <w:t>impossible stuff, like tying an elephant to your belt, which will shrink and be weightless while tied on, but grow back to full size when taken out of the belt.</w:t>
@@ -1986,13 +2368,23 @@
       <w:pPr>
         <w:pStyle w:val="Heading5"/>
       </w:pPr>
-      <w:r>
-        <w:t xml:space="preserve">MaxWeight </w:t>
-      </w:r>
-    </w:p>
-    <w:p>
-      <w:r>
-        <w:t xml:space="preserve">MaxWeight is a measure of the maximum weight that the </w:t>
+      <w:proofErr w:type="spellStart"/>
+      <w:r>
+        <w:t>MaxWeight</w:t>
+      </w:r>
+      <w:proofErr w:type="spellEnd"/>
+      <w:r>
+        <w:t xml:space="preserve"> </w:t>
+      </w:r>
+    </w:p>
+    <w:p>
+      <w:proofErr w:type="spellStart"/>
+      <w:r>
+        <w:t>MaxWeight</w:t>
+      </w:r>
+      <w:proofErr w:type="spellEnd"/>
+      <w:r>
+        <w:t xml:space="preserve"> is a measure of the maximum weight that the </w:t>
       </w:r>
       <w:r>
         <w:t>loop</w:t>
@@ -2037,9 +2429,11 @@
       <w:pPr>
         <w:pStyle w:val="Heading5"/>
       </w:pPr>
+      <w:proofErr w:type="spellStart"/>
       <w:r>
         <w:t>TiedOn</w:t>
       </w:r>
+      <w:proofErr w:type="spellEnd"/>
     </w:p>
     <w:p>
       <w:r>
@@ -2051,8 +2445,13 @@
       <w:r>
         <w:t xml:space="preserve"> </w:t>
       </w:r>
-      <w:r>
-        <w:t xml:space="preserve">TiedOn </w:t>
+      <w:proofErr w:type="spellStart"/>
+      <w:r>
+        <w:t>TiedOn</w:t>
+      </w:r>
+      <w:proofErr w:type="spellEnd"/>
+      <w:r>
+        <w:t xml:space="preserve"> </w:t>
       </w:r>
       <w:r>
         <w:t xml:space="preserve">component that will tell you whether you can add a given game object to </w:t>
@@ -2079,8 +2478,39 @@
       <w:pPr>
         <w:pStyle w:val="Heading5"/>
       </w:pPr>
-      <w:r>
-        <w:t>AddItem(GameObject) returns {bool successfullyAdded, int timeDelay}</w:t>
+      <w:proofErr w:type="spellStart"/>
+      <w:proofErr w:type="gramStart"/>
+      <w:r>
+        <w:t>AddItem</w:t>
+      </w:r>
+      <w:proofErr w:type="spellEnd"/>
+      <w:r>
+        <w:t>(</w:t>
+      </w:r>
+      <w:proofErr w:type="spellStart"/>
+      <w:proofErr w:type="gramEnd"/>
+      <w:r>
+        <w:t>GameObject</w:t>
+      </w:r>
+      <w:proofErr w:type="spellEnd"/>
+      <w:r>
+        <w:t xml:space="preserve">) returns {bool </w:t>
+      </w:r>
+      <w:proofErr w:type="spellStart"/>
+      <w:r>
+        <w:t>successfullyAdded</w:t>
+      </w:r>
+      <w:proofErr w:type="spellEnd"/>
+      <w:r>
+        <w:t xml:space="preserve">, int </w:t>
+      </w:r>
+      <w:proofErr w:type="spellStart"/>
+      <w:r>
+        <w:t>timeDelay</w:t>
+      </w:r>
+      <w:proofErr w:type="spellEnd"/>
+      <w:r>
+        <w:t>}</w:t>
       </w:r>
     </w:p>
     <w:p>
@@ -2108,14 +2538,43 @@
       <w:r>
         <w:t xml:space="preserve"> </w:t>
       </w:r>
-      <w:r>
-        <w:t>TiedOn’s delegate</w:t>
-      </w:r>
-      <w:r>
-        <w:t xml:space="preserve"> Func&lt;RucksackPocket,</w:t>
-      </w:r>
-      <w:r>
-        <w:t xml:space="preserve"> GameObject, {</w:t>
+      <w:proofErr w:type="spellStart"/>
+      <w:r>
+        <w:t>TiedOn’s</w:t>
+      </w:r>
+      <w:proofErr w:type="spellEnd"/>
+      <w:r>
+        <w:t xml:space="preserve"> delegate</w:t>
+      </w:r>
+      <w:r>
+        <w:t xml:space="preserve"> </w:t>
+      </w:r>
+      <w:proofErr w:type="spellStart"/>
+      <w:r>
+        <w:t>Func</w:t>
+      </w:r>
+      <w:proofErr w:type="spellEnd"/>
+      <w:r>
+        <w:t>&lt;</w:t>
+      </w:r>
+      <w:proofErr w:type="spellStart"/>
+      <w:r>
+        <w:t>RucksackPocket</w:t>
+      </w:r>
+      <w:proofErr w:type="spellEnd"/>
+      <w:r>
+        <w:t>,</w:t>
+      </w:r>
+      <w:r>
+        <w:t xml:space="preserve"> </w:t>
+      </w:r>
+      <w:proofErr w:type="spellStart"/>
+      <w:r>
+        <w:t>GameObject</w:t>
+      </w:r>
+      <w:proofErr w:type="spellEnd"/>
+      <w:r>
+        <w:t>, {</w:t>
       </w:r>
       <w:r>
         <w:t xml:space="preserve">bool added, int time}&gt;.  </w:t>
@@ -2143,8 +2602,63 @@
       <w:pPr>
         <w:pStyle w:val="Heading5"/>
       </w:pPr>
-      <w:r>
-        <w:t>RemoveItem(GameObject) returns {bool successfullyRemoved, int timeDelay, IEnumerable&lt;GameObject&gt; ItemsRemoved}</w:t>
+      <w:proofErr w:type="spellStart"/>
+      <w:proofErr w:type="gramStart"/>
+      <w:r>
+        <w:t>RemoveItem</w:t>
+      </w:r>
+      <w:proofErr w:type="spellEnd"/>
+      <w:r>
+        <w:t>(</w:t>
+      </w:r>
+      <w:proofErr w:type="spellStart"/>
+      <w:proofErr w:type="gramEnd"/>
+      <w:r>
+        <w:t>GameObject</w:t>
+      </w:r>
+      <w:proofErr w:type="spellEnd"/>
+      <w:r>
+        <w:t xml:space="preserve">) returns {bool </w:t>
+      </w:r>
+      <w:proofErr w:type="spellStart"/>
+      <w:r>
+        <w:t>successfullyRemoved</w:t>
+      </w:r>
+      <w:proofErr w:type="spellEnd"/>
+      <w:r>
+        <w:t xml:space="preserve">, int </w:t>
+      </w:r>
+      <w:proofErr w:type="spellStart"/>
+      <w:r>
+        <w:t>timeDelay</w:t>
+      </w:r>
+      <w:proofErr w:type="spellEnd"/>
+      <w:r>
+        <w:t xml:space="preserve">, </w:t>
+      </w:r>
+      <w:proofErr w:type="spellStart"/>
+      <w:r>
+        <w:t>IEnumerable</w:t>
+      </w:r>
+      <w:proofErr w:type="spellEnd"/>
+      <w:r>
+        <w:t>&lt;</w:t>
+      </w:r>
+      <w:proofErr w:type="spellStart"/>
+      <w:r>
+        <w:t>GameObject</w:t>
+      </w:r>
+      <w:proofErr w:type="spellEnd"/>
+      <w:r>
+        <w:t xml:space="preserve">&gt; </w:t>
+      </w:r>
+      <w:proofErr w:type="spellStart"/>
+      <w:r>
+        <w:t>ItemsRemoved</w:t>
+      </w:r>
+      <w:proofErr w:type="spellEnd"/>
+      <w:r>
+        <w:t>}</w:t>
       </w:r>
     </w:p>
     <w:p>
@@ -2168,9 +2682,11 @@
       <w:pPr>
         <w:pStyle w:val="Heading3"/>
       </w:pPr>
+      <w:proofErr w:type="spellStart"/>
       <w:r>
         <w:t>TiedOn</w:t>
       </w:r>
+      <w:proofErr w:type="spellEnd"/>
       <w:r>
         <w:t xml:space="preserve"> Component</w:t>
       </w:r>
@@ -2189,16 +2705,45 @@
         <w:t>So,</w:t>
       </w:r>
       <w:r>
-        <w:t xml:space="preserve"> it will probably be a predicate along the lines of the delegate Func&lt;RucksackPocket,</w:t>
-      </w:r>
-      <w:r>
-        <w:t xml:space="preserve"> GameObject, {</w:t>
+        <w:t xml:space="preserve"> it will probably be a predicate along the lines of the delegate </w:t>
+      </w:r>
+      <w:proofErr w:type="spellStart"/>
+      <w:r>
+        <w:t>Func</w:t>
+      </w:r>
+      <w:proofErr w:type="spellEnd"/>
+      <w:r>
+        <w:t>&lt;</w:t>
+      </w:r>
+      <w:proofErr w:type="spellStart"/>
+      <w:r>
+        <w:t>RucksackPocket</w:t>
+      </w:r>
+      <w:proofErr w:type="spellEnd"/>
+      <w:r>
+        <w:t>,</w:t>
+      </w:r>
+      <w:r>
+        <w:t xml:space="preserve"> </w:t>
+      </w:r>
+      <w:proofErr w:type="spellStart"/>
+      <w:r>
+        <w:t>GameObject</w:t>
+      </w:r>
+      <w:proofErr w:type="spellEnd"/>
+      <w:r>
+        <w:t>, {</w:t>
       </w:r>
       <w:r>
         <w:t xml:space="preserve">bool added, int time}&gt;.   So, we’d have on </w:t>
       </w:r>
-      <w:r>
-        <w:t xml:space="preserve">TiedOn </w:t>
+      <w:proofErr w:type="spellStart"/>
+      <w:r>
+        <w:t>TiedOn</w:t>
+      </w:r>
+      <w:proofErr w:type="spellEnd"/>
+      <w:r>
+        <w:t xml:space="preserve"> </w:t>
       </w:r>
       <w:r>
         <w:t xml:space="preserve">component to check for </w:t>
@@ -5040,7 +5585,7 @@
 </file>
 
 <file path=customXml/itemProps1.xml><?xml version="1.0" encoding="utf-8"?>
-<ds:datastoreItem xmlns:ds="http://schemas.openxmlformats.org/officeDocument/2006/customXml" ds:itemID="{BA3D5836-D730-4AC6-A903-0778EE655242}">
+<ds:datastoreItem xmlns:ds="http://schemas.openxmlformats.org/officeDocument/2006/customXml" ds:itemID="{DA5F6636-643D-45FD-A0F3-8B80408EAB25}">
   <ds:schemaRefs>
     <ds:schemaRef ds:uri="http://schemas.openxmlformats.org/officeDocument/2006/bibliography"/>
   </ds:schemaRefs>

</xml_diff>

<commit_message>
UPdate of Ruck Sack Spec
</commit_message>
<xml_diff>
--- a/Specs/Rucksack Roadmap.docx
+++ b/Specs/Rucksack Roadmap.docx
@@ -7,8 +7,6 @@
         <w:pStyle w:val="Title"/>
         <w:jc w:val="center"/>
       </w:pPr>
-      <w:bookmarkStart w:id="0" w:name="_GoBack"/>
-      <w:bookmarkEnd w:id="0"/>
       <w:r>
         <w:t>Got-A-Head? Game</w:t>
       </w:r>
@@ -66,152 +64,120 @@
         <w:t>belt</w:t>
       </w:r>
       <w:r>
-        <w:t>.  The belt can also be used to carry items in ‘</w:t>
-      </w:r>
-      <w:proofErr w:type="gramStart"/>
-      <w:r>
-        <w:t>loops’</w:t>
-      </w:r>
-      <w:proofErr w:type="gramEnd"/>
+        <w:t>.  The belt can also be used to carry items in ‘loops’.</w:t>
+      </w:r>
+      <w:r>
+        <w:t xml:space="preserve"> </w:t>
+      </w:r>
+      <w:r>
+        <w:t xml:space="preserve">  S</w:t>
+      </w:r>
+      <w:r>
+        <w:t>o</w:t>
+      </w:r>
+      <w:r>
+        <w:t>,</w:t>
+      </w:r>
+      <w:r>
+        <w:t xml:space="preserve"> if they carry a sword, they would draw it </w:t>
+      </w:r>
+      <w:r>
+        <w:t>from a loop in their belt</w:t>
+      </w:r>
       <w:r>
         <w:t>.</w:t>
       </w:r>
+    </w:p>
+    <w:p>
+      <w:r>
+        <w:t>From a curriculum point of view, the rucksack</w:t>
+      </w:r>
+      <w:r>
+        <w:t xml:space="preserve"> and the belt</w:t>
+      </w:r>
       <w:r>
         <w:t xml:space="preserve"> </w:t>
       </w:r>
       <w:r>
-        <w:t xml:space="preserve">  S</w:t>
-      </w:r>
-      <w:r>
-        <w:t>o</w:t>
-      </w:r>
-      <w:r>
-        <w:t>,</w:t>
-      </w:r>
-      <w:r>
-        <w:t xml:space="preserve"> if they carry a sword, they would draw it </w:t>
-      </w:r>
-      <w:r>
-        <w:t>from a loop in their belt</w:t>
-      </w:r>
-      <w:r>
-        <w:t>.</w:t>
-      </w:r>
-    </w:p>
-    <w:p>
-      <w:r>
-        <w:t>From a curriculum point of view, the rucksack</w:t>
-      </w:r>
-      <w:r>
-        <w:t xml:space="preserve"> and the belt</w:t>
+        <w:t>are</w:t>
+      </w:r>
+      <w:r>
+        <w:t xml:space="preserve"> there to get the </w:t>
+      </w:r>
+      <w:r>
+        <w:t xml:space="preserve">player to remember, to organise and to balance decisions.  The player has to use up a </w:t>
+      </w:r>
+      <w:r>
+        <w:t>b</w:t>
+      </w:r>
+      <w:r>
+        <w:t>it of game time retrieving stuff from the rucksack, and a smaller amount of game time getting something from their belt.  The time taken to get an item</w:t>
+      </w:r>
+      <w:r>
+        <w:t xml:space="preserve"> they need </w:t>
+      </w:r>
+      <w:r>
+        <w:t xml:space="preserve">can increase markedly if </w:t>
+      </w:r>
+      <w:r>
+        <w:t xml:space="preserve">the rucksack </w:t>
+      </w:r>
+      <w:r>
+        <w:t>is badly organised</w:t>
+      </w:r>
+    </w:p>
+    <w:p>
+      <w:r>
+        <w:t xml:space="preserve">The rucksack is made up of a set of </w:t>
+      </w:r>
+      <w:r>
+        <w:t xml:space="preserve">rucksack </w:t>
+      </w:r>
+      <w:r>
+        <w:t xml:space="preserve">pockets of varying sizes, mirroring a normal rucksack that will have a large central volume, and smaller zipped pockets on the outside.   How quickly you can retrieve an item will depend upon how many items there are in a </w:t>
+      </w:r>
+      <w:r>
+        <w:t>pocket and</w:t>
+      </w:r>
+      <w:r>
+        <w:t xml:space="preserve"> the comparative volume of the article you want to extract and the </w:t>
+      </w:r>
+      <w:r>
+        <w:t>volume of</w:t>
+      </w:r>
+      <w:r>
+        <w:t xml:space="preserve"> the </w:t>
+      </w:r>
+      <w:r>
+        <w:t>pocket you</w:t>
+      </w:r>
+      <w:r>
+        <w:t xml:space="preserve"> are retrieving it from.  You also really want to know which pocket   the item is in.  If you have to look in multiple pockets this will take extra time.  </w:t>
+      </w:r>
+      <w:r>
+        <w:t>Therefore,</w:t>
+      </w:r>
+      <w:r>
+        <w:t xml:space="preserve"> the player should think about how they want to organise their rucksack when the put a new item in it</w:t>
+      </w:r>
+      <w:r>
+        <w:t xml:space="preserve"> so that they can get hold of it as quickly as possible when they need to use it.  </w:t>
+      </w:r>
+      <w:r>
+        <w:t>Obviously,</w:t>
+      </w:r>
+      <w:r>
+        <w:t xml:space="preserve"> they will need to have some items to hand much more often than others, so they have to make a decision about what they need to use most often.  If they go into a new </w:t>
+      </w:r>
+      <w:r>
+        <w:t>situation,</w:t>
+      </w:r>
+      <w:r>
+        <w:t xml:space="preserve"> they may want to move things around in their rucksack in advance as ‘bad things’ might happen if they are caught without say, ghoul repellent when they walk through the wrong graveyard.</w:t>
       </w:r>
       <w:r>
         <w:t xml:space="preserve"> </w:t>
       </w:r>
-      <w:r>
-        <w:t>are</w:t>
-      </w:r>
-      <w:r>
-        <w:t xml:space="preserve"> there to get the </w:t>
-      </w:r>
-      <w:r>
-        <w:t xml:space="preserve">player to remember, to organise and to balance decisions.  The player </w:t>
-      </w:r>
-      <w:proofErr w:type="gramStart"/>
-      <w:r>
-        <w:t>has to</w:t>
-      </w:r>
-      <w:proofErr w:type="gramEnd"/>
-      <w:r>
-        <w:t xml:space="preserve"> use up a </w:t>
-      </w:r>
-      <w:r>
-        <w:t>b</w:t>
-      </w:r>
-      <w:r>
-        <w:t>it of game time retrieving stuff from the rucksack, and a smaller amount of game time getting something from their belt.  The time taken to get an item</w:t>
-      </w:r>
-      <w:r>
-        <w:t xml:space="preserve"> they need </w:t>
-      </w:r>
-      <w:r>
-        <w:t xml:space="preserve">can increase markedly if </w:t>
-      </w:r>
-      <w:r>
-        <w:t xml:space="preserve">the rucksack </w:t>
-      </w:r>
-      <w:r>
-        <w:t>is badly organised</w:t>
-      </w:r>
-    </w:p>
-    <w:p>
-      <w:r>
-        <w:t xml:space="preserve">The rucksack is made up of a set of </w:t>
-      </w:r>
-      <w:r>
-        <w:t xml:space="preserve">rucksack </w:t>
-      </w:r>
-      <w:r>
-        <w:t xml:space="preserve">pockets of varying sizes, mirroring a normal rucksack that will have a large central volume, and smaller zipped pockets on the outside.   How quickly you can retrieve an item will depend upon how many items there are in a </w:t>
-      </w:r>
-      <w:r>
-        <w:t>pocket and</w:t>
-      </w:r>
-      <w:r>
-        <w:t xml:space="preserve"> the comparative volume of the article you want to extract and the </w:t>
-      </w:r>
-      <w:r>
-        <w:t>volume of</w:t>
-      </w:r>
-      <w:r>
-        <w:t xml:space="preserve"> the </w:t>
-      </w:r>
-      <w:r>
-        <w:t>pocket you</w:t>
-      </w:r>
-      <w:r>
-        <w:t xml:space="preserve"> are retrieving it from.  You also really want to know which pocket   the item is in.  If you </w:t>
-      </w:r>
-      <w:proofErr w:type="gramStart"/>
-      <w:r>
-        <w:t>have to</w:t>
-      </w:r>
-      <w:proofErr w:type="gramEnd"/>
-      <w:r>
-        <w:t xml:space="preserve"> look in multiple pockets this will take extra time.  </w:t>
-      </w:r>
-      <w:r>
-        <w:t>Therefore,</w:t>
-      </w:r>
-      <w:r>
-        <w:t xml:space="preserve"> the player should think about how they want to organise their rucksack when the put a new item in it</w:t>
-      </w:r>
-      <w:r>
-        <w:t xml:space="preserve"> so that they can get hold of it as quickly as possible when they need to use it.  </w:t>
-      </w:r>
-      <w:r>
-        <w:t>Obviously,</w:t>
-      </w:r>
-      <w:r>
-        <w:t xml:space="preserve"> they will need to have some items to hand much more often than others, so they </w:t>
-      </w:r>
-      <w:proofErr w:type="gramStart"/>
-      <w:r>
-        <w:t>have to</w:t>
-      </w:r>
-      <w:proofErr w:type="gramEnd"/>
-      <w:r>
-        <w:t xml:space="preserve"> make a decision about what they need to use most often.  If they go into a new </w:t>
-      </w:r>
-      <w:r>
-        <w:t>situation,</w:t>
-      </w:r>
-      <w:r>
-        <w:t xml:space="preserve"> they may want to move things around in their rucksack in advance as ‘bad things’ might happen if they are caught without say, ghoul repellent when they walk through the wrong graveyard.</w:t>
-      </w:r>
-      <w:r>
-        <w:t xml:space="preserve"> </w:t>
-      </w:r>
     </w:p>
     <w:p>
       <w:r>
@@ -229,15 +195,7 @@
         <w:t>addition,</w:t>
       </w:r>
       <w:r>
-        <w:t xml:space="preserve"> the player will get tired more quickly and </w:t>
-      </w:r>
-      <w:proofErr w:type="gramStart"/>
-      <w:r>
-        <w:t>have to</w:t>
-      </w:r>
-      <w:proofErr w:type="gramEnd"/>
-      <w:r>
-        <w:t xml:space="preserve"> stop more often.</w:t>
+        <w:t xml:space="preserve"> the player will get tired more quickly and have to stop more often.</w:t>
       </w:r>
     </w:p>
     <w:p>
@@ -351,15 +309,7 @@
     </w:p>
     <w:p>
       <w:r>
-        <w:t xml:space="preserve">To find the object in the rucksack, you must click on a pocket.  You then get a list of objects held in that pocket.  You then </w:t>
-      </w:r>
-      <w:proofErr w:type="gramStart"/>
-      <w:r>
-        <w:t>have to</w:t>
-      </w:r>
-      <w:proofErr w:type="gramEnd"/>
-      <w:r>
-        <w:t xml:space="preserve"> right click on the object to select it.</w:t>
+        <w:t>To find the object in the rucksack, you must click on a pocket.  You then get a list of objects held in that pocket.  You then have to right click on the object to select it.</w:t>
       </w:r>
     </w:p>
     <w:p>
@@ -578,15 +528,7 @@
         </m:d>
       </m:oMath>
       <w:r>
-        <w:t>, where the axes are the object’s heig</w:t>
-      </w:r>
-      <w:proofErr w:type="spellStart"/>
-      <w:r>
-        <w:t>ht</w:t>
-      </w:r>
-      <w:proofErr w:type="spellEnd"/>
-      <w:r>
-        <w:t>, width and depth.</w:t>
+        <w:t>, where the axes are the object’s height, width and depth.</w:t>
       </w:r>
     </w:p>
     <w:p>
@@ -675,15 +617,7 @@
         <w:t>So,</w:t>
       </w:r>
       <w:r>
-        <w:t xml:space="preserve"> it’s </w:t>
-      </w:r>
-      <w:proofErr w:type="gramStart"/>
-      <w:r>
-        <w:t>pretty boring</w:t>
-      </w:r>
-      <w:proofErr w:type="gramEnd"/>
-      <w:r>
-        <w:t xml:space="preserve"> and its only job is to support the big central Rucksack pocket.</w:t>
+        <w:t xml:space="preserve"> it’s pretty boring and its only job is to support the big central Rucksack pocket.</w:t>
       </w:r>
     </w:p>
     <w:p>
@@ -938,11 +872,9 @@
       <w:r>
         <w:t xml:space="preserve">The main rucksack </w:t>
       </w:r>
-      <w:proofErr w:type="gramStart"/>
       <w:r>
         <w:t>pocket</w:t>
       </w:r>
-      <w:proofErr w:type="gramEnd"/>
     </w:p>
     <w:p>
       <w:pPr>
@@ -1018,15 +950,7 @@
     </w:p>
     <w:p>
       <w:r>
-        <w:t xml:space="preserve">The Rucksack pocket Prefab will need many more properties than the Rucksack, so some will </w:t>
-      </w:r>
-      <w:proofErr w:type="gramStart"/>
-      <w:r>
-        <w:t>definitely need</w:t>
-      </w:r>
-      <w:proofErr w:type="gramEnd"/>
-      <w:r>
-        <w:t xml:space="preserve"> to be implemented through a scripted component.  I’m not sure which properties should reside in standard game components and which need to be scripted.  </w:t>
+        <w:t xml:space="preserve">The Rucksack pocket Prefab will need many more properties than the Rucksack, so some will definitely need to be implemented through a scripted component.  I’m not sure which properties should reside in standard game components and which need to be scripted.  </w:t>
       </w:r>
       <w:r>
         <w:t>Unless I’ve stated otherwise, they are all invariant after a</w:t>
@@ -1080,26 +1004,117 @@
       <w:pPr>
         <w:pStyle w:val="Heading5"/>
       </w:pPr>
-      <w:proofErr w:type="spellStart"/>
-      <w:r>
-        <w:t>MaxWeight</w:t>
-      </w:r>
-      <w:proofErr w:type="spellEnd"/>
+      <w:r>
+        <w:t xml:space="preserve">MaxWeight </w:t>
+      </w:r>
+    </w:p>
+    <w:p>
+      <w:r>
+        <w:t xml:space="preserve">MaxWeight is a measure of the maximum weight that the pocket can support before it gets ripped off the rucksack.  </w:t>
+      </w:r>
+      <w:r>
+        <w:t>This will be in the UNITY mass units, (presumably kg).</w:t>
+      </w:r>
+    </w:p>
+    <w:p>
+      <w:pPr>
+        <w:pStyle w:val="Heading5"/>
+      </w:pPr>
+      <w:r>
+        <w:t>Fastener</w:t>
+      </w:r>
+    </w:p>
+    <w:p>
+      <w:r>
+        <w:t xml:space="preserve">Fastener </w:t>
+      </w:r>
+      <w:r>
+        <w:t xml:space="preserve">is the fastener </w:t>
+      </w:r>
+      <w:r>
+        <w:t>prefab variant.</w:t>
+      </w:r>
+    </w:p>
+    <w:p>
+      <w:pPr>
+        <w:pStyle w:val="Heading5"/>
+      </w:pPr>
+      <w:r>
+        <w:t>Contents</w:t>
+      </w:r>
+    </w:p>
+    <w:p>
+      <w:r>
+        <w:t>Contents</w:t>
+      </w:r>
+      <w:r>
+        <w:t xml:space="preserve"> is the</w:t>
+      </w:r>
       <w:r>
         <w:t xml:space="preserve"> </w:t>
       </w:r>
-    </w:p>
-    <w:p>
-      <w:proofErr w:type="spellStart"/>
-      <w:r>
-        <w:t>MaxWeight</w:t>
-      </w:r>
-      <w:proofErr w:type="spellEnd"/>
-      <w:r>
-        <w:t xml:space="preserve"> is a measure of the maximum weight that the pocket can support before it gets ripped off the rucksack.  </w:t>
-      </w:r>
-      <w:r>
-        <w:t>This will be in the UNITY mass units, (presumably kg).</w:t>
+      <w:r>
+        <w:t>list of</w:t>
+      </w:r>
+      <w:r>
+        <w:t xml:space="preserve"> game</w:t>
+      </w:r>
+      <w:r>
+        <w:t xml:space="preserve"> objects that are in the </w:t>
+      </w:r>
+      <w:r>
+        <w:t xml:space="preserve">rucksack </w:t>
+      </w:r>
+      <w:r>
+        <w:t>pocket.</w:t>
+      </w:r>
+      <w:r>
+        <w:t xml:space="preserve">  </w:t>
+      </w:r>
+      <w:r>
+        <w:t xml:space="preserve">I’m not sure what C# script type you would use to fit in with the Unity component inspector, but </w:t>
+      </w:r>
+      <w:r>
+        <w:t>In the C# world, this</w:t>
+      </w:r>
+      <w:r>
+        <w:t xml:space="preserve"> would be a </w:t>
+      </w:r>
+      <w:r>
+        <w:t>SortedDictionary</w:t>
+      </w:r>
+      <w:r>
+        <w:t>&lt;</w:t>
+      </w:r>
+      <w:r>
+        <w:t>Game</w:t>
+      </w:r>
+      <w:r>
+        <w:t>Object</w:t>
+      </w:r>
+      <w:r>
+        <w:t>&gt;</w:t>
+      </w:r>
+      <w:r>
+        <w:t>.</w:t>
+      </w:r>
+      <w:r>
+        <w:t>Values</w:t>
+      </w:r>
+      <w:r>
+        <w:t xml:space="preserve">  </w:t>
+      </w:r>
+      <w:r>
+        <w:t xml:space="preserve">The idea is that the Rucksack does not </w:t>
+      </w:r>
+      <w:r>
+        <w:t>necessarily give out objects in the same order that they are put in.  A SortedDictionary is composed of {key,</w:t>
+      </w:r>
+      <w:r>
+        <w:t xml:space="preserve"> </w:t>
+      </w:r>
+      <w:r>
+        <w:t>value} pairs.  The keys would be the order that the objects can be extracted.  The values would be the objects themselves, hence the “.Values” list is what you want to display.</w:t>
       </w:r>
     </w:p>
     <w:p>
@@ -1107,18 +1122,12 @@
         <w:pStyle w:val="Heading5"/>
       </w:pPr>
       <w:r>
-        <w:t>Fastener</w:t>
-      </w:r>
-    </w:p>
-    <w:p>
-      <w:r>
-        <w:t xml:space="preserve">Fastener </w:t>
-      </w:r>
-      <w:r>
-        <w:t xml:space="preserve">is the fastener </w:t>
-      </w:r>
-      <w:r>
-        <w:t>prefab variant.</w:t>
+        <w:t>ShoveIn</w:t>
+      </w:r>
+    </w:p>
+    <w:p>
+      <w:r>
+        <w:t>This property holds one or more ShoveIn component that will tell you whether you can add a given game object to a rucksack pocket.  All ShoveIn components of the rucksack pocket variant must give the okay before a game object can be added to the rucksack pocket.</w:t>
       </w:r>
     </w:p>
     <w:p>
@@ -1126,156 +1135,16 @@
         <w:pStyle w:val="Heading5"/>
       </w:pPr>
       <w:r>
-        <w:t>Contents</w:t>
-      </w:r>
-    </w:p>
-    <w:p>
-      <w:r>
-        <w:t>Contents</w:t>
-      </w:r>
-      <w:r>
-        <w:t xml:space="preserve"> is the</w:t>
-      </w:r>
-      <w:r>
-        <w:t xml:space="preserve"> </w:t>
-      </w:r>
-      <w:r>
-        <w:t>list of</w:t>
-      </w:r>
-      <w:r>
-        <w:t xml:space="preserve"> game</w:t>
-      </w:r>
-      <w:r>
-        <w:t xml:space="preserve"> objects that are in the </w:t>
-      </w:r>
-      <w:r>
-        <w:t xml:space="preserve">rucksack </w:t>
-      </w:r>
-      <w:r>
-        <w:t>pocket.</w:t>
-      </w:r>
-      <w:r>
-        <w:t xml:space="preserve">  </w:t>
-      </w:r>
-      <w:r>
-        <w:t xml:space="preserve">I’m not sure what C# script type you would use to fit in with the Unity component inspector, but </w:t>
-      </w:r>
-      <w:r>
-        <w:t>In the C# world, this</w:t>
-      </w:r>
-      <w:r>
-        <w:t xml:space="preserve"> would be a </w:t>
-      </w:r>
-      <w:proofErr w:type="spellStart"/>
-      <w:r>
-        <w:t>SortedDictionary</w:t>
-      </w:r>
-      <w:proofErr w:type="spellEnd"/>
-      <w:r>
-        <w:t>&lt;</w:t>
-      </w:r>
-      <w:proofErr w:type="spellStart"/>
-      <w:r>
-        <w:t>Game</w:t>
-      </w:r>
-      <w:r>
-        <w:t>Object</w:t>
-      </w:r>
-      <w:proofErr w:type="spellEnd"/>
-      <w:r>
-        <w:t>&gt;</w:t>
-      </w:r>
-      <w:r>
-        <w:t>.</w:t>
-      </w:r>
-      <w:r>
-        <w:t>Values</w:t>
-      </w:r>
-      <w:r>
-        <w:t xml:space="preserve">  </w:t>
-      </w:r>
-      <w:r>
-        <w:t xml:space="preserve">The idea is that the Rucksack does not </w:t>
-      </w:r>
-      <w:r>
-        <w:t xml:space="preserve">necessarily give out objects in the same order that they are put in.  A </w:t>
-      </w:r>
-      <w:proofErr w:type="spellStart"/>
-      <w:r>
-        <w:t>SortedDictionary</w:t>
-      </w:r>
-      <w:proofErr w:type="spellEnd"/>
-      <w:r>
-        <w:t xml:space="preserve"> is composed of {key,</w:t>
-      </w:r>
-      <w:r>
-        <w:t xml:space="preserve"> </w:t>
-      </w:r>
-      <w:r>
-        <w:t xml:space="preserve">value} pairs.  The keys would be the order that the objects can be extracted.  The values would be the objects themselves, hence the </w:t>
-      </w:r>
-      <w:proofErr w:type="gramStart"/>
-      <w:r>
-        <w:t>“.Values</w:t>
-      </w:r>
-      <w:proofErr w:type="gramEnd"/>
-      <w:r>
-        <w:t>” list is what you want to display.</w:t>
-      </w:r>
-    </w:p>
-    <w:p>
-      <w:pPr>
-        <w:pStyle w:val="Heading5"/>
-      </w:pPr>
-      <w:proofErr w:type="spellStart"/>
-      <w:r>
-        <w:t>ShoveIn</w:t>
-      </w:r>
-      <w:proofErr w:type="spellEnd"/>
-    </w:p>
-    <w:p>
-      <w:r>
-        <w:t xml:space="preserve">This property holds one or more </w:t>
-      </w:r>
-      <w:proofErr w:type="spellStart"/>
-      <w:r>
-        <w:t>ShoveIn</w:t>
-      </w:r>
-      <w:proofErr w:type="spellEnd"/>
-      <w:r>
-        <w:t xml:space="preserve"> component that will tell you whether you can add a given game object to a rucksack pocket.  All </w:t>
-      </w:r>
-      <w:proofErr w:type="spellStart"/>
-      <w:r>
-        <w:t>ShoveIn</w:t>
-      </w:r>
-      <w:proofErr w:type="spellEnd"/>
-      <w:r>
-        <w:t xml:space="preserve"> components of the rucksack pocket variant must give the okay before a game object can be added to the rucksack pocket.</w:t>
-      </w:r>
-    </w:p>
-    <w:p>
-      <w:pPr>
-        <w:pStyle w:val="Heading5"/>
-      </w:pPr>
-      <w:proofErr w:type="spellStart"/>
-      <w:r>
         <w:t>RummageAbout</w:t>
       </w:r>
-      <w:proofErr w:type="spellEnd"/>
     </w:p>
     <w:p>
       <w:r>
         <w:t>Th</w:t>
       </w:r>
       <w:r>
-        <w:t xml:space="preserve">is property holds a </w:t>
-      </w:r>
-      <w:proofErr w:type="spellStart"/>
-      <w:r>
-        <w:t>RummageAbout</w:t>
-      </w:r>
-      <w:proofErr w:type="spellEnd"/>
+        <w:t>is property holds a RummageAbout</w:t>
+      </w:r>
       <w:r>
         <w:t xml:space="preserve"> component that will tell you how long it will take</w:t>
       </w:r>
@@ -1324,39 +1193,8 @@
       <w:pPr>
         <w:pStyle w:val="Heading5"/>
       </w:pPr>
-      <w:proofErr w:type="spellStart"/>
-      <w:proofErr w:type="gramStart"/>
-      <w:r>
-        <w:t>AddItem</w:t>
-      </w:r>
-      <w:proofErr w:type="spellEnd"/>
-      <w:r>
-        <w:t>(</w:t>
-      </w:r>
-      <w:proofErr w:type="spellStart"/>
-      <w:proofErr w:type="gramEnd"/>
-      <w:r>
-        <w:t>GameObject</w:t>
-      </w:r>
-      <w:proofErr w:type="spellEnd"/>
-      <w:r>
-        <w:t xml:space="preserve">) returns {bool </w:t>
-      </w:r>
-      <w:proofErr w:type="spellStart"/>
-      <w:r>
-        <w:t>successfullyAdded</w:t>
-      </w:r>
-      <w:proofErr w:type="spellEnd"/>
-      <w:r>
-        <w:t xml:space="preserve">, int </w:t>
-      </w:r>
-      <w:proofErr w:type="spellStart"/>
-      <w:r>
-        <w:t>timeDelay</w:t>
-      </w:r>
-      <w:proofErr w:type="spellEnd"/>
-      <w:r>
-        <w:t>}</w:t>
+      <w:r>
+        <w:t>AddItem(GameObject) returns {bool successfullyAdded, int timeDelay}</w:t>
       </w:r>
     </w:p>
     <w:p>
@@ -1376,59 +1214,22 @@
         <w:t>.</w:t>
       </w:r>
       <w:r>
-        <w:t xml:space="preserve">  This should go down the list of </w:t>
-      </w:r>
-      <w:proofErr w:type="spellStart"/>
-      <w:r>
-        <w:t>ShoveIn</w:t>
-      </w:r>
-      <w:proofErr w:type="spellEnd"/>
-      <w:r>
-        <w:t xml:space="preserve"> components and execute </w:t>
+        <w:t xml:space="preserve">  This should go down the list of ShoveIn components and execute </w:t>
       </w:r>
       <w:r>
         <w:t>their delegates</w:t>
       </w:r>
       <w:r>
+        <w:t xml:space="preserve"> Func&lt;RucksackPocket,</w:t>
+      </w:r>
+      <w:r>
         <w:t xml:space="preserve"> </w:t>
       </w:r>
-      <w:proofErr w:type="spellStart"/>
-      <w:r>
-        <w:t>Func</w:t>
-      </w:r>
-      <w:proofErr w:type="spellEnd"/>
-      <w:r>
-        <w:t>&lt;</w:t>
-      </w:r>
-      <w:proofErr w:type="spellStart"/>
-      <w:r>
-        <w:t>RucksackPocket</w:t>
-      </w:r>
-      <w:proofErr w:type="spellEnd"/>
-      <w:r>
-        <w:t>,</w:t>
-      </w:r>
-      <w:r>
-        <w:t xml:space="preserve"> </w:t>
-      </w:r>
-      <w:proofErr w:type="spellStart"/>
-      <w:r>
-        <w:t>GameObject</w:t>
-      </w:r>
-      <w:proofErr w:type="spellEnd"/>
-      <w:r>
-        <w:t>, {</w:t>
-      </w:r>
-      <w:r>
-        <w:t xml:space="preserve">bool added, int time}&gt;, adding up the returned times and </w:t>
-      </w:r>
-      <w:proofErr w:type="spellStart"/>
-      <w:r>
-        <w:t>anding</w:t>
-      </w:r>
-      <w:proofErr w:type="spellEnd"/>
-      <w:r>
-        <w:t xml:space="preserve"> all the Booleans, which it will then return.</w:t>
+      <w:r>
+        <w:t>GameObject, {</w:t>
+      </w:r>
+      <w:r>
+        <w:t>bool added, int time}&gt;, adding up the returned times and anding all the Booleans, which it will then return.</w:t>
       </w:r>
       <w:r>
         <w:t xml:space="preserve">  </w:t>
@@ -1444,76 +1245,13 @@
       <w:pPr>
         <w:pStyle w:val="Heading5"/>
       </w:pPr>
-      <w:proofErr w:type="spellStart"/>
-      <w:proofErr w:type="gramStart"/>
-      <w:r>
-        <w:t>RemoveItem</w:t>
-      </w:r>
-      <w:proofErr w:type="spellEnd"/>
-      <w:r>
-        <w:t>(</w:t>
-      </w:r>
-      <w:proofErr w:type="spellStart"/>
-      <w:proofErr w:type="gramEnd"/>
-      <w:r>
-        <w:t>GameObject</w:t>
-      </w:r>
-      <w:proofErr w:type="spellEnd"/>
-      <w:r>
-        <w:t xml:space="preserve">) returns {bool </w:t>
-      </w:r>
-      <w:proofErr w:type="spellStart"/>
-      <w:r>
-        <w:t>successfullyRemoved</w:t>
-      </w:r>
-      <w:proofErr w:type="spellEnd"/>
-      <w:r>
-        <w:t xml:space="preserve">, int </w:t>
-      </w:r>
-      <w:proofErr w:type="spellStart"/>
-      <w:r>
-        <w:t>timeDelay</w:t>
-      </w:r>
-      <w:proofErr w:type="spellEnd"/>
-      <w:r>
-        <w:t xml:space="preserve">, </w:t>
-      </w:r>
-      <w:proofErr w:type="spellStart"/>
-      <w:r>
-        <w:t>IEnumerable</w:t>
-      </w:r>
-      <w:proofErr w:type="spellEnd"/>
-      <w:r>
-        <w:t>&lt;</w:t>
-      </w:r>
-      <w:proofErr w:type="spellStart"/>
-      <w:r>
-        <w:t>GameObject</w:t>
-      </w:r>
-      <w:proofErr w:type="spellEnd"/>
-      <w:r>
-        <w:t xml:space="preserve">&gt; </w:t>
-      </w:r>
-      <w:proofErr w:type="spellStart"/>
-      <w:r>
-        <w:t>ItemsRemoved</w:t>
-      </w:r>
-      <w:proofErr w:type="spellEnd"/>
-      <w:r>
-        <w:t>}</w:t>
-      </w:r>
-    </w:p>
-    <w:p>
-      <w:r>
-        <w:t xml:space="preserve">This should be called from the menu item click, or whatever other event handler is used to take an item out of a rucksack pocket.  This should take pass the first item in the contents dictionary to the predicate in the </w:t>
-      </w:r>
-      <w:proofErr w:type="spellStart"/>
-      <w:r>
-        <w:t>RummageAbout</w:t>
-      </w:r>
-      <w:proofErr w:type="spellEnd"/>
-      <w:r>
-        <w:t xml:space="preserve"> component to see if it can be taken out, and if it can, what the delay is in doing so.  It should carry on doing this until it gets to the required object, or the predicate returns false, so an object in the contents cannot be removed (and so the desired object cannot be got to).  The method will then return the combination of whether the desired object was removed, the time taken to do so and a container of all the game objects removed, together (returned as an enumerator).  It will also need to turn gravity back </w:t>
+      <w:r>
+        <w:t>RemoveItem(GameObject) returns {bool successfullyRemoved, int timeDelay, IEnumerable&lt;GameObject&gt; ItemsRemoved}</w:t>
+      </w:r>
+    </w:p>
+    <w:p>
+      <w:r>
+        <w:t xml:space="preserve">This should be called from the menu item click, or whatever other event handler is used to take an item out of a rucksack pocket.  This should take pass the first item in the contents dictionary to the predicate in the RummageAbout component to see if it can be taken out, and if it can, what the delay is in doing so.  It should carry on doing this until it gets to the required object, or the predicate returns false, so an object in the contents cannot be removed (and so the desired object cannot be got to).  The method will then return the combination of whether the desired object was removed, the time taken to do so and a container of all the game objects removed, together (returned as an enumerator).  It will also need to turn gravity back </w:t>
       </w:r>
       <w:r>
         <w:t>on and</w:t>
@@ -1564,15 +1302,7 @@
         <w:t xml:space="preserve"> or how long it takes to tie on a game object to the belt</w:t>
       </w:r>
       <w:r>
-        <w:t xml:space="preserve">.  To start with, we should probably just have a delay.  I’m </w:t>
-      </w:r>
-      <w:proofErr w:type="gramStart"/>
-      <w:r>
-        <w:t>assuming that</w:t>
-      </w:r>
-      <w:proofErr w:type="gramEnd"/>
-      <w:r>
-        <w:t xml:space="preserve"> we will need a Fastener Prefab that we can attach the component to, and from which we can then generate several variants</w:t>
+        <w:t>.  To start with, we should probably just have a delay.  I’m assuming that we will need a Fastener Prefab that we can attach the component to, and from which we can then generate several variants</w:t>
       </w:r>
       <w:r>
         <w:t>, which have the components’ properties set to different values.</w:t>
@@ -1593,11 +1323,9 @@
       <w:pPr>
         <w:pStyle w:val="Heading5"/>
       </w:pPr>
-      <w:proofErr w:type="spellStart"/>
       <w:r>
         <w:t>OpenAndCloseDelay</w:t>
       </w:r>
-      <w:proofErr w:type="spellEnd"/>
     </w:p>
     <w:p>
       <w:r>
@@ -1627,11 +1355,9 @@
       <w:pPr>
         <w:pStyle w:val="Heading5"/>
       </w:pPr>
-      <w:proofErr w:type="spellStart"/>
       <w:r>
         <w:t>ToggleDrawStringFastener</w:t>
       </w:r>
-      <w:proofErr w:type="spellEnd"/>
     </w:p>
     <w:p>
       <w:r>
@@ -1642,23 +1368,13 @@
       <w:pPr>
         <w:pStyle w:val="Heading5"/>
       </w:pPr>
-      <w:proofErr w:type="spellStart"/>
       <w:r>
         <w:t>BuckleFastener</w:t>
       </w:r>
-      <w:proofErr w:type="spellEnd"/>
-    </w:p>
-    <w:p>
-      <w:r>
-        <w:t xml:space="preserve">Five seconds to open and close.  But these would probably be more secure than the </w:t>
-      </w:r>
-      <w:proofErr w:type="spellStart"/>
-      <w:r>
-        <w:t>ToggleDrawStringFastener</w:t>
-      </w:r>
-      <w:proofErr w:type="spellEnd"/>
-      <w:r>
-        <w:t xml:space="preserve">, when we start to allow </w:t>
+    </w:p>
+    <w:p>
+      <w:r>
+        <w:t xml:space="preserve">Five seconds to open and close.  But these would probably be more secure than the ToggleDrawStringFastener, when we start to allow </w:t>
       </w:r>
       <w:r>
         <w:t>the fastener</w:t>
@@ -1690,14 +1406,9 @@
       <w:pPr>
         <w:pStyle w:val="Heading3"/>
       </w:pPr>
-      <w:proofErr w:type="spellStart"/>
       <w:r>
         <w:lastRenderedPageBreak/>
-        <w:t>ShoveIn</w:t>
-      </w:r>
-      <w:proofErr w:type="spellEnd"/>
-      <w:r>
-        <w:t xml:space="preserve"> Component</w:t>
+        <w:t>ShoveIn Component</w:t>
       </w:r>
     </w:p>
     <w:p>
@@ -1708,133 +1419,75 @@
         <w:t>So,</w:t>
       </w:r>
       <w:r>
-        <w:t xml:space="preserve"> it will probably be a predicate along the lines of the delegate </w:t>
-      </w:r>
-      <w:proofErr w:type="spellStart"/>
-      <w:r>
-        <w:t>Func</w:t>
-      </w:r>
-      <w:proofErr w:type="spellEnd"/>
-      <w:r>
-        <w:t>&lt;</w:t>
-      </w:r>
-      <w:proofErr w:type="spellStart"/>
-      <w:r>
-        <w:t>RucksackPocket</w:t>
-      </w:r>
-      <w:proofErr w:type="spellEnd"/>
+        <w:t xml:space="preserve"> it will probably be a predicate along the lines of the delegate Func&lt;RucksackPocket,</w:t>
+      </w:r>
+      <w:r>
+        <w:t xml:space="preserve"> </w:t>
+      </w:r>
+      <w:r>
+        <w:t>GameObject, {</w:t>
+      </w:r>
+      <w:r>
+        <w:t>bool added, int time}&gt;.   So</w:t>
+      </w:r>
       <w:r>
         <w:t>,</w:t>
       </w:r>
       <w:r>
+        <w:t xml:space="preserve"> we’d have on ShoveIn component to check for size, another for volume, another for weight, another for unknown magic or whatever.  I’d just start off with one for volume, that returns true if the height, width and depth of the pocket are greater than the X,Y,Z of the object and returns the number of seconds delay in ‘shoving in’ as being the same as the number of game objects already stored in the pocket.</w:t>
+      </w:r>
+    </w:p>
+    <w:p>
+      <w:pPr>
+        <w:pStyle w:val="Heading3"/>
+      </w:pPr>
+      <w:r>
+        <w:t>RummageAbout Component</w:t>
+      </w:r>
+    </w:p>
+    <w:p>
+      <w:r>
+        <w:t>Th</w:t>
+      </w:r>
+      <w:r>
+        <w:t>ese</w:t>
+      </w:r>
+      <w:r>
+        <w:t xml:space="preserve"> give an order to object that are held in a pocket.</w:t>
+      </w:r>
+      <w:r>
+        <w:t xml:space="preserve">  In coding </w:t>
+      </w:r>
+      <w:r>
+        <w:t>terms,</w:t>
+      </w:r>
+      <w:r>
+        <w:t xml:space="preserve"> the script could provide a C# class that implements IComparer&lt;GameObject&gt;.  You would then pass that into the SortedDictionary constructor to correctly order the Game Objects</w:t>
+      </w:r>
+      <w:r>
+        <w:t>.  My suggestion would be to use the reverse order on the sum of the X, Y and Z sizes of each object.  Thus</w:t>
+      </w:r>
+      <w:r>
+        <w:t>,</w:t>
+      </w:r>
+      <w:r>
+        <w:t xml:space="preserve"> the object with the largest </w:t>
+      </w:r>
+      <w:r>
+        <w:t>X, Y, Z</w:t>
+      </w:r>
+      <w:r>
+        <w:t xml:space="preserve"> sum would be the first out, and the one with the smallest </w:t>
+      </w:r>
+      <w:r>
+        <w:t>X, Y</w:t>
+      </w:r>
+      <w:r>
+        <w:t>,</w:t>
+      </w:r>
+      <w:r>
         <w:t xml:space="preserve"> </w:t>
       </w:r>
-      <w:proofErr w:type="spellStart"/>
-      <w:r>
-        <w:t>GameObject</w:t>
-      </w:r>
-      <w:proofErr w:type="spellEnd"/>
-      <w:r>
-        <w:t>, {</w:t>
-      </w:r>
-      <w:r>
-        <w:t>bool added, int time}&gt;.   So</w:t>
-      </w:r>
-      <w:r>
-        <w:t>,</w:t>
-      </w:r>
-      <w:r>
-        <w:t xml:space="preserve"> we’d have on </w:t>
-      </w:r>
-      <w:proofErr w:type="spellStart"/>
-      <w:r>
-        <w:t>ShoveIn</w:t>
-      </w:r>
-      <w:proofErr w:type="spellEnd"/>
-      <w:r>
-        <w:t xml:space="preserve"> component to check for size, another for volume, another for weight, another for unknown magic or whatever.  I’d just start off with one for volume, that returns true if the height, width and depth of the pocket are greater than the X,Y,Z of the object and returns the number of seconds delay in ‘shoving in’ as being the same as the number of game objects already stored in the pocket.</w:t>
-      </w:r>
-    </w:p>
-    <w:p>
-      <w:pPr>
-        <w:pStyle w:val="Heading3"/>
-      </w:pPr>
-      <w:proofErr w:type="spellStart"/>
-      <w:r>
-        <w:t>RummageAbout</w:t>
-      </w:r>
-      <w:proofErr w:type="spellEnd"/>
-      <w:r>
-        <w:t xml:space="preserve"> Component</w:t>
-      </w:r>
-    </w:p>
-    <w:p>
-      <w:r>
-        <w:t>Th</w:t>
-      </w:r>
-      <w:r>
-        <w:t>ese</w:t>
-      </w:r>
-      <w:r>
-        <w:t xml:space="preserve"> give an order to object that are held in a pocket.</w:t>
-      </w:r>
-      <w:r>
-        <w:t xml:space="preserve">  In coding </w:t>
-      </w:r>
-      <w:r>
-        <w:t>terms,</w:t>
-      </w:r>
-      <w:r>
-        <w:t xml:space="preserve"> the script could provide a C# class that implements </w:t>
-      </w:r>
-      <w:proofErr w:type="spellStart"/>
-      <w:r>
-        <w:t>IComparer</w:t>
-      </w:r>
-      <w:proofErr w:type="spellEnd"/>
-      <w:r>
-        <w:t>&lt;</w:t>
-      </w:r>
-      <w:proofErr w:type="spellStart"/>
-      <w:r>
-        <w:t>GameObject</w:t>
-      </w:r>
-      <w:proofErr w:type="spellEnd"/>
-      <w:r>
-        <w:t xml:space="preserve">&gt;.  You would then pass that into the </w:t>
-      </w:r>
-      <w:proofErr w:type="spellStart"/>
-      <w:r>
-        <w:t>SortedDictionary</w:t>
-      </w:r>
-      <w:proofErr w:type="spellEnd"/>
-      <w:r>
-        <w:t xml:space="preserve"> constructor to correctly order the Game Objects</w:t>
-      </w:r>
-      <w:r>
-        <w:t>.  My suggestion would be to use the reverse order on the sum of the X, Y and Z sizes of each object.  Thus</w:t>
-      </w:r>
-      <w:r>
-        <w:t>,</w:t>
-      </w:r>
-      <w:r>
-        <w:t xml:space="preserve"> the object with the largest </w:t>
-      </w:r>
-      <w:r>
-        <w:t>X, Y, Z</w:t>
-      </w:r>
-      <w:r>
-        <w:t xml:space="preserve"> sum would be the first out, and the one with the smallest </w:t>
-      </w:r>
-      <w:r>
-        <w:t>X, Y</w:t>
-      </w:r>
-      <w:r>
-        <w:t>,</w:t>
-      </w:r>
-      <w:r>
-        <w:t xml:space="preserve"> </w:t>
-      </w:r>
       <w:r>
         <w:t xml:space="preserve">Z the last out.  This would simulate the </w:t>
       </w:r>
@@ -1844,34 +1497,10 @@
     </w:p>
     <w:p>
       <w:r>
-        <w:t xml:space="preserve">The component should also have a predicate </w:t>
-      </w:r>
-      <w:proofErr w:type="spellStart"/>
-      <w:r>
-        <w:t>Func</w:t>
-      </w:r>
-      <w:proofErr w:type="spellEnd"/>
-      <w:r>
-        <w:t>&lt;</w:t>
-      </w:r>
-      <w:proofErr w:type="spellStart"/>
-      <w:r>
-        <w:t>RucksackPocket</w:t>
-      </w:r>
-      <w:proofErr w:type="spellEnd"/>
-      <w:r>
-        <w:t>,</w:t>
-      </w:r>
-      <w:r>
-        <w:t xml:space="preserve"> </w:t>
-      </w:r>
-      <w:proofErr w:type="spellStart"/>
-      <w:r>
-        <w:t>GameObject</w:t>
-      </w:r>
-      <w:proofErr w:type="spellEnd"/>
-      <w:r>
-        <w:t>, {</w:t>
+        <w:t>The component should also have a predicate Func&lt;RucksackPocket,</w:t>
+      </w:r>
+      <w:r>
+        <w:t xml:space="preserve"> GameObject, {</w:t>
       </w:r>
       <w:r>
         <w:t>bool removed, int time}&gt; which should return whether the game object can be removed and how much time it will take to remove it.  N.B. The game object being removed must be the first one in the contents dictionary.</w:t>
@@ -2058,8 +1687,15 @@
       <w:pPr>
         <w:pStyle w:val="Heading2"/>
       </w:pPr>
-      <w:r>
-        <w:lastRenderedPageBreak/>
+      <w:ins w:id="0" w:author="Mark Lawrence" w:date="2019-12-11T11:15:00Z">
+        <w:r>
+          <w:lastRenderedPageBreak/>
+          <w:t xml:space="preserve">Belts </w:t>
+        </w:r>
+      </w:ins>
+      <w:bookmarkStart w:id="1" w:name="_GoBack"/>
+      <w:bookmarkEnd w:id="1"/>
+      <w:r>
         <w:t>and Belt Loops</w:t>
       </w:r>
     </w:p>
@@ -2074,15 +1710,7 @@
         <w:t xml:space="preserve">one </w:t>
       </w:r>
       <w:r>
-        <w:t xml:space="preserve">item each.  The loops have fasteners just like the rucksack pockets.  The fasteners determine how much </w:t>
-      </w:r>
-      <w:proofErr w:type="spellStart"/>
-      <w:r>
-        <w:t>tine</w:t>
-      </w:r>
-      <w:proofErr w:type="spellEnd"/>
-      <w:r>
-        <w:t xml:space="preserve"> it takes to store an item in a loop.  All items can be obtained from a loop in one second time of game play, although that again is arbitrary.  I’ll set the maximum number of loops that a belt can have as 20, but that is entirely arbitrary.</w:t>
+        <w:t>item each.  The loops have fasteners just like the rucksack pockets.  The fasteners determine how much tine it takes to store an item in a loop.  All items can be obtained from a loop in one second time of game play, although that again is arbitrary.  I’ll set the maximum number of loops that a belt can have as 20, but that is entirely arbitrary.</w:t>
       </w:r>
     </w:p>
     <w:p>
@@ -2160,15 +1788,7 @@
         </w:numPr>
       </w:pPr>
       <w:r>
-        <w:t>One or more “</w:t>
-      </w:r>
-      <w:proofErr w:type="spellStart"/>
-      <w:r>
-        <w:t>TiedOn</w:t>
-      </w:r>
-      <w:proofErr w:type="spellEnd"/>
-      <w:r>
-        <w:t xml:space="preserve">” components that provide rules to decide whether a given game object can be tied on by a loop to the belt.  Again, the idea is that different variants of this component can be used so that we can have magic belts that can tie on </w:t>
+        <w:t xml:space="preserve">One or more “TiedOn” components that provide rules to decide whether a given game object can be tied on by a loop to the belt.  Again, the idea is that different variants of this component can be used so that we can have magic belts that can tie on </w:t>
       </w:r>
       <w:r>
         <w:t>impossible stuff, like tying an elephant to your belt, which will shrink and be weightless while tied on, but grow back to full size when taken out of the belt.</w:t>
@@ -2368,35 +1988,157 @@
       <w:pPr>
         <w:pStyle w:val="Heading5"/>
       </w:pPr>
-      <w:proofErr w:type="spellStart"/>
-      <w:r>
-        <w:t>MaxWeight</w:t>
-      </w:r>
-      <w:proofErr w:type="spellEnd"/>
+      <w:r>
+        <w:t xml:space="preserve">MaxWeight </w:t>
+      </w:r>
+    </w:p>
+    <w:p>
+      <w:r>
+        <w:t xml:space="preserve">MaxWeight is a measure of the maximum weight that the </w:t>
+      </w:r>
+      <w:r>
+        <w:t>loop</w:t>
+      </w:r>
+      <w:r>
+        <w:t xml:space="preserve"> can support before it gets ripped off the </w:t>
+      </w:r>
+      <w:r>
+        <w:t>belt</w:t>
+      </w:r>
+      <w:r>
+        <w:t>.  This will be in the UNITY mass units, (presumably kg).</w:t>
+      </w:r>
+    </w:p>
+    <w:p>
+      <w:pPr>
+        <w:pStyle w:val="Heading5"/>
+      </w:pPr>
+      <w:r>
+        <w:t>Fastener</w:t>
+      </w:r>
+    </w:p>
+    <w:p>
+      <w:r>
+        <w:t>Fastener is the fastener prefab variant.</w:t>
+      </w:r>
+    </w:p>
+    <w:p>
+      <w:pPr>
+        <w:pStyle w:val="Heading5"/>
+      </w:pPr>
+      <w:r>
+        <w:t>Game Object</w:t>
+      </w:r>
+    </w:p>
+    <w:p>
+      <w:r>
+        <w:t>The Game Object if any tied on to the belt by this loop.</w:t>
+      </w:r>
+    </w:p>
+    <w:p>
+      <w:pPr>
+        <w:pStyle w:val="Heading5"/>
+      </w:pPr>
+      <w:r>
+        <w:t>TiedOn</w:t>
+      </w:r>
+    </w:p>
+    <w:p>
+      <w:r>
+        <w:t xml:space="preserve">This property holds </w:t>
+      </w:r>
+      <w:r>
+        <w:t>a</w:t>
+      </w:r>
       <w:r>
         <w:t xml:space="preserve"> </w:t>
       </w:r>
-    </w:p>
-    <w:p>
-      <w:proofErr w:type="spellStart"/>
-      <w:r>
-        <w:t>MaxWeight</w:t>
-      </w:r>
-      <w:proofErr w:type="spellEnd"/>
-      <w:r>
-        <w:t xml:space="preserve"> is a measure of the maximum weight that the </w:t>
-      </w:r>
-      <w:r>
-        <w:t>loop</w:t>
-      </w:r>
-      <w:r>
-        <w:t xml:space="preserve"> can support before it gets ripped off the </w:t>
+      <w:r>
+        <w:t xml:space="preserve">TiedOn </w:t>
+      </w:r>
+      <w:r>
+        <w:t xml:space="preserve">component that will tell you whether you can add a given game object to </w:t>
+      </w:r>
+      <w:r>
+        <w:t>the belt loop</w:t>
+      </w:r>
+      <w:r>
+        <w:t>.</w:t>
+      </w:r>
+    </w:p>
+    <w:p>
+      <w:pPr>
+        <w:pStyle w:val="Heading4"/>
+      </w:pPr>
+      <w:r>
+        <w:t>Belt Loop</w:t>
+      </w:r>
+      <w:r>
+        <w:t xml:space="preserve"> Component Script Methods</w:t>
+      </w:r>
+    </w:p>
+    <w:p>
+      <w:pPr>
+        <w:pStyle w:val="Heading5"/>
+      </w:pPr>
+      <w:r>
+        <w:t>AddItem(GameObject) returns {bool successfullyAdded, int timeDelay}</w:t>
+      </w:r>
+    </w:p>
+    <w:p>
+      <w:r>
+        <w:t xml:space="preserve">This should be called from the menu item click, or whatever other event handler is used to </w:t>
+      </w:r>
+      <w:r>
+        <w:t>tie</w:t>
+      </w:r>
+      <w:r>
+        <w:t xml:space="preserve"> an item </w:t>
+      </w:r>
+      <w:r>
+        <w:t>on using a belt loop</w:t>
+      </w:r>
+      <w:r>
+        <w:t xml:space="preserve">.  This </w:t>
+      </w:r>
+      <w:r>
+        <w:t>should</w:t>
+      </w:r>
+      <w:r>
+        <w:t xml:space="preserve"> execute the</w:t>
+      </w:r>
+      <w:r>
+        <w:t xml:space="preserve"> </w:t>
+      </w:r>
+      <w:r>
+        <w:t>TiedOn’s delegate</w:t>
+      </w:r>
+      <w:r>
+        <w:t xml:space="preserve"> Func&lt;RucksackPocket,</w:t>
+      </w:r>
+      <w:r>
+        <w:t xml:space="preserve"> GameObject, {</w:t>
+      </w:r>
+      <w:r>
+        <w:t xml:space="preserve">bool added, int time}&gt;.  </w:t>
+      </w:r>
+      <w:r>
+        <w:t>Obviously,</w:t>
+      </w:r>
+      <w:r>
+        <w:t xml:space="preserve"> it should also do things like turn gravity off (or transfer</w:t>
+      </w:r>
+      <w:r>
+        <w:t xml:space="preserve"> the mass</w:t>
+      </w:r>
+      <w:r>
+        <w:t xml:space="preserve"> to the </w:t>
       </w:r>
       <w:r>
         <w:t>belt</w:t>
       </w:r>
       <w:r>
-        <w:t>.  This will be in the UNITY mass units, (presumably kg).</w:t>
+        <w:t>) and turn kinematics on, the standard Unity stuff that you do when you pick up an object.</w:t>
       </w:r>
     </w:p>
     <w:p>
@@ -2404,346 +2146,61 @@
         <w:pStyle w:val="Heading5"/>
       </w:pPr>
       <w:r>
-        <w:t>Fastener</w:t>
-      </w:r>
-    </w:p>
-    <w:p>
-      <w:r>
-        <w:t>Fastener is the fastener prefab variant.</w:t>
-      </w:r>
-    </w:p>
-    <w:p>
-      <w:pPr>
-        <w:pStyle w:val="Heading5"/>
-      </w:pPr>
-      <w:r>
-        <w:t>Game Object</w:t>
-      </w:r>
-    </w:p>
-    <w:p>
-      <w:r>
-        <w:t>The Game Object if any tied on to the belt by this loop.</w:t>
-      </w:r>
-    </w:p>
-    <w:p>
-      <w:pPr>
-        <w:pStyle w:val="Heading5"/>
-      </w:pPr>
-      <w:proofErr w:type="spellStart"/>
+        <w:t>RemoveItem(GameObject) returns {bool successfullyRemoved, int timeDelay, IEnumerable&lt;GameObject&gt; ItemsRemoved}</w:t>
+      </w:r>
+    </w:p>
+    <w:p>
+      <w:r>
+        <w:t xml:space="preserve">This should be called from the menu item click, or whatever other event handler is used to take an item out of </w:t>
+      </w:r>
+      <w:r>
+        <w:t>the belt loop</w:t>
+      </w:r>
+      <w:r>
+        <w:t xml:space="preserve">.  </w:t>
+      </w:r>
+      <w:r>
+        <w:t>I’m assuming the player will always get the item they want out of the loop at a constant time, say one second</w:t>
+      </w:r>
+      <w:r>
+        <w:t xml:space="preserve">  It will also need to turn gravity back on, and turn kinematics off and any other things the Unity engine requires to be done when putting down an object.</w:t>
+      </w:r>
+    </w:p>
+    <w:p>
+      <w:pPr>
+        <w:pStyle w:val="Heading3"/>
+      </w:pPr>
       <w:r>
         <w:t>TiedOn</w:t>
       </w:r>
-      <w:proofErr w:type="spellEnd"/>
-    </w:p>
-    <w:p>
-      <w:r>
-        <w:t xml:space="preserve">This property holds </w:t>
-      </w:r>
-      <w:r>
-        <w:t>a</w:t>
-      </w:r>
-      <w:r>
-        <w:t xml:space="preserve"> </w:t>
-      </w:r>
-      <w:proofErr w:type="spellStart"/>
-      <w:r>
-        <w:t>TiedOn</w:t>
-      </w:r>
-      <w:proofErr w:type="spellEnd"/>
-      <w:r>
-        <w:t xml:space="preserve"> </w:t>
-      </w:r>
-      <w:r>
-        <w:t xml:space="preserve">component that will tell you whether you can add a given game object to </w:t>
-      </w:r>
-      <w:r>
-        <w:t>the belt loop</w:t>
-      </w:r>
-      <w:r>
-        <w:t>.</w:t>
-      </w:r>
-    </w:p>
-    <w:p>
-      <w:pPr>
-        <w:pStyle w:val="Heading4"/>
-      </w:pPr>
-      <w:r>
-        <w:t>Belt Loop</w:t>
-      </w:r>
-      <w:r>
-        <w:t xml:space="preserve"> Component Script Methods</w:t>
-      </w:r>
-    </w:p>
-    <w:p>
-      <w:pPr>
-        <w:pStyle w:val="Heading5"/>
-      </w:pPr>
-      <w:proofErr w:type="spellStart"/>
-      <w:proofErr w:type="gramStart"/>
-      <w:r>
-        <w:t>AddItem</w:t>
-      </w:r>
-      <w:proofErr w:type="spellEnd"/>
-      <w:r>
-        <w:t>(</w:t>
-      </w:r>
-      <w:proofErr w:type="spellStart"/>
-      <w:proofErr w:type="gramEnd"/>
-      <w:r>
-        <w:t>GameObject</w:t>
-      </w:r>
-      <w:proofErr w:type="spellEnd"/>
-      <w:r>
-        <w:t xml:space="preserve">) returns {bool </w:t>
-      </w:r>
-      <w:proofErr w:type="spellStart"/>
-      <w:r>
-        <w:t>successfullyAdded</w:t>
-      </w:r>
-      <w:proofErr w:type="spellEnd"/>
-      <w:r>
-        <w:t xml:space="preserve">, int </w:t>
-      </w:r>
-      <w:proofErr w:type="spellStart"/>
-      <w:r>
-        <w:t>timeDelay</w:t>
-      </w:r>
-      <w:proofErr w:type="spellEnd"/>
-      <w:r>
-        <w:t>}</w:t>
-      </w:r>
-    </w:p>
-    <w:p>
-      <w:r>
-        <w:t xml:space="preserve">This should be called from the menu item click, or whatever other event handler is used to </w:t>
-      </w:r>
-      <w:r>
-        <w:t>tie</w:t>
-      </w:r>
-      <w:r>
-        <w:t xml:space="preserve"> an item </w:t>
-      </w:r>
-      <w:r>
-        <w:t>on using a belt loop</w:t>
-      </w:r>
-      <w:r>
-        <w:t xml:space="preserve">.  This </w:t>
-      </w:r>
-      <w:r>
-        <w:t>should</w:t>
-      </w:r>
-      <w:r>
-        <w:t xml:space="preserve"> execute the</w:t>
-      </w:r>
-      <w:r>
-        <w:t xml:space="preserve"> </w:t>
-      </w:r>
-      <w:proofErr w:type="spellStart"/>
-      <w:r>
-        <w:t>TiedOn’s</w:t>
-      </w:r>
-      <w:proofErr w:type="spellEnd"/>
-      <w:r>
-        <w:t xml:space="preserve"> delegate</w:t>
-      </w:r>
-      <w:r>
-        <w:t xml:space="preserve"> </w:t>
-      </w:r>
-      <w:proofErr w:type="spellStart"/>
-      <w:r>
-        <w:t>Func</w:t>
-      </w:r>
-      <w:proofErr w:type="spellEnd"/>
-      <w:r>
-        <w:t>&lt;</w:t>
-      </w:r>
-      <w:proofErr w:type="spellStart"/>
-      <w:r>
-        <w:t>RucksackPocket</w:t>
-      </w:r>
-      <w:proofErr w:type="spellEnd"/>
-      <w:r>
-        <w:t>,</w:t>
-      </w:r>
-      <w:r>
-        <w:t xml:space="preserve"> </w:t>
-      </w:r>
-      <w:proofErr w:type="spellStart"/>
-      <w:r>
-        <w:t>GameObject</w:t>
-      </w:r>
-      <w:proofErr w:type="spellEnd"/>
-      <w:r>
-        <w:t>, {</w:t>
-      </w:r>
-      <w:r>
-        <w:t xml:space="preserve">bool added, int time}&gt;.  </w:t>
-      </w:r>
-      <w:r>
-        <w:t>Obviously,</w:t>
-      </w:r>
-      <w:r>
-        <w:t xml:space="preserve"> it should also do things like turn gravity off (or transfer</w:t>
-      </w:r>
-      <w:r>
-        <w:t xml:space="preserve"> the mass</w:t>
-      </w:r>
-      <w:r>
-        <w:t xml:space="preserve"> to the </w:t>
-      </w:r>
-      <w:r>
-        <w:t>belt</w:t>
-      </w:r>
-      <w:r>
-        <w:t>) and turn kinematics on, the standard Unity stuff that you do when you pick up an object.</w:t>
-      </w:r>
-    </w:p>
-    <w:p>
-      <w:pPr>
-        <w:pStyle w:val="Heading5"/>
-      </w:pPr>
-      <w:proofErr w:type="spellStart"/>
-      <w:proofErr w:type="gramStart"/>
-      <w:r>
-        <w:t>RemoveItem</w:t>
-      </w:r>
-      <w:proofErr w:type="spellEnd"/>
-      <w:r>
-        <w:t>(</w:t>
-      </w:r>
-      <w:proofErr w:type="spellStart"/>
-      <w:proofErr w:type="gramEnd"/>
-      <w:r>
-        <w:t>GameObject</w:t>
-      </w:r>
-      <w:proofErr w:type="spellEnd"/>
-      <w:r>
-        <w:t xml:space="preserve">) returns {bool </w:t>
-      </w:r>
-      <w:proofErr w:type="spellStart"/>
-      <w:r>
-        <w:t>successfullyRemoved</w:t>
-      </w:r>
-      <w:proofErr w:type="spellEnd"/>
-      <w:r>
-        <w:t xml:space="preserve">, int </w:t>
-      </w:r>
-      <w:proofErr w:type="spellStart"/>
-      <w:r>
-        <w:t>timeDelay</w:t>
-      </w:r>
-      <w:proofErr w:type="spellEnd"/>
-      <w:r>
-        <w:t xml:space="preserve">, </w:t>
-      </w:r>
-      <w:proofErr w:type="spellStart"/>
-      <w:r>
-        <w:t>IEnumerable</w:t>
-      </w:r>
-      <w:proofErr w:type="spellEnd"/>
-      <w:r>
-        <w:t>&lt;</w:t>
-      </w:r>
-      <w:proofErr w:type="spellStart"/>
-      <w:r>
-        <w:t>GameObject</w:t>
-      </w:r>
-      <w:proofErr w:type="spellEnd"/>
-      <w:r>
-        <w:t xml:space="preserve">&gt; </w:t>
-      </w:r>
-      <w:proofErr w:type="spellStart"/>
-      <w:r>
-        <w:t>ItemsRemoved</w:t>
-      </w:r>
-      <w:proofErr w:type="spellEnd"/>
-      <w:r>
-        <w:t>}</w:t>
-      </w:r>
-    </w:p>
-    <w:p>
-      <w:r>
-        <w:t xml:space="preserve">This should be called from the menu item click, or whatever other event handler is used to take an item out of </w:t>
-      </w:r>
-      <w:r>
-        <w:t>the belt loop</w:t>
+      <w:r>
+        <w:t xml:space="preserve"> Component</w:t>
+      </w:r>
+    </w:p>
+    <w:p>
+      <w:r>
+        <w:t xml:space="preserve">These are rules that must be executed to check whether a game object can be </w:t>
+      </w:r>
+      <w:r>
+        <w:t>tied on to a belt</w:t>
       </w:r>
       <w:r>
         <w:t xml:space="preserve">.  </w:t>
       </w:r>
       <w:r>
-        <w:t>I’m assuming the player will always get the item they want out of the loop at a constant time, say one second</w:t>
-      </w:r>
-      <w:r>
-        <w:t xml:space="preserve">  It will also need to turn gravity back on, and turn kinematics off and any other things the Unity engine requires to be done when putting down an object.</w:t>
-      </w:r>
-    </w:p>
-    <w:p>
-      <w:pPr>
-        <w:pStyle w:val="Heading3"/>
-      </w:pPr>
-      <w:proofErr w:type="spellStart"/>
-      <w:r>
-        <w:t>TiedOn</w:t>
-      </w:r>
-      <w:proofErr w:type="spellEnd"/>
-      <w:r>
-        <w:t xml:space="preserve"> Component</w:t>
-      </w:r>
-    </w:p>
-    <w:p>
-      <w:r>
-        <w:t xml:space="preserve">These are rules that must be executed to check whether a game object can be </w:t>
-      </w:r>
-      <w:r>
-        <w:t>tied on to a belt</w:t>
-      </w:r>
-      <w:r>
-        <w:t xml:space="preserve">.  </w:t>
-      </w:r>
-      <w:r>
         <w:t>So,</w:t>
       </w:r>
       <w:r>
-        <w:t xml:space="preserve"> it will probably be a predicate along the lines of the delegate </w:t>
-      </w:r>
-      <w:proofErr w:type="spellStart"/>
-      <w:r>
-        <w:t>Func</w:t>
-      </w:r>
-      <w:proofErr w:type="spellEnd"/>
-      <w:r>
-        <w:t>&lt;</w:t>
-      </w:r>
-      <w:proofErr w:type="spellStart"/>
-      <w:r>
-        <w:t>RucksackPocket</w:t>
-      </w:r>
-      <w:proofErr w:type="spellEnd"/>
-      <w:r>
-        <w:t>,</w:t>
-      </w:r>
-      <w:r>
-        <w:t xml:space="preserve"> </w:t>
-      </w:r>
-      <w:proofErr w:type="spellStart"/>
-      <w:r>
-        <w:t>GameObject</w:t>
-      </w:r>
-      <w:proofErr w:type="spellEnd"/>
-      <w:r>
-        <w:t>, {</w:t>
+        <w:t xml:space="preserve"> it will probably be a predicate along the lines of the delegate Func&lt;RucksackPocket,</w:t>
+      </w:r>
+      <w:r>
+        <w:t xml:space="preserve"> GameObject, {</w:t>
       </w:r>
       <w:r>
         <w:t xml:space="preserve">bool added, int time}&gt;.   So, we’d have on </w:t>
       </w:r>
-      <w:proofErr w:type="spellStart"/>
-      <w:r>
-        <w:t>TiedOn</w:t>
-      </w:r>
-      <w:proofErr w:type="spellEnd"/>
-      <w:r>
-        <w:t xml:space="preserve"> </w:t>
+      <w:r>
+        <w:t xml:space="preserve">TiedOn </w:t>
       </w:r>
       <w:r>
         <w:t xml:space="preserve">component to check for </w:t>
@@ -4162,6 +3619,14 @@
     <w:abstractNumId w:val="5"/>
   </w:num>
 </w:numbering>
+</file>
+
+<file path=word/people.xml><?xml version="1.0" encoding="utf-8"?>
+<w15:people xmlns:wpc="http://schemas.microsoft.com/office/word/2010/wordprocessingCanvas" xmlns:cx="http://schemas.microsoft.com/office/drawing/2014/chartex" xmlns:cx1="http://schemas.microsoft.com/office/drawing/2015/9/8/chartex" xmlns:cx2="http://schemas.microsoft.com/office/drawing/2015/10/21/chartex" xmlns:cx3="http://schemas.microsoft.com/office/drawing/2016/5/9/chartex" xmlns:cx4="http://schemas.microsoft.com/office/drawing/2016/5/10/chartex" xmlns:cx5="http://schemas.microsoft.com/office/drawing/2016/5/11/chartex" xmlns:cx6="http://schemas.microsoft.com/office/drawing/2016/5/12/chartex" xmlns:cx7="http://schemas.microsoft.com/office/drawing/2016/5/13/chartex" xmlns:cx8="http://schemas.microsoft.com/office/drawing/2016/5/14/chartex" xmlns:mc="http://schemas.openxmlformats.org/markup-compatibility/2006" xmlns:aink="http://schemas.microsoft.com/office/drawing/2016/ink" xmlns:am3d="http://schemas.microsoft.com/office/drawing/2017/model3d" xmlns:o="urn:schemas-microsoft-com:office:office" xmlns:r="http://schemas.openxmlformats.org/officeDocument/2006/relationships" xmlns:m="http://schemas.openxmlformats.org/officeDocument/2006/math" xmlns:v="urn:schemas-microsoft-com:vml" xmlns:wp14="http://schemas.microsoft.com/office/word/2010/wordprocessingDrawing" xmlns:wp="http://schemas.openxmlformats.org/drawingml/2006/wordprocessingDrawing" xmlns:w10="urn:schemas-microsoft-com:office:word" xmlns:w="http://schemas.openxmlformats.org/wordprocessingml/2006/main" xmlns:w14="http://schemas.microsoft.com/office/word/2010/wordml" xmlns:w15="http://schemas.microsoft.com/office/word/2012/wordml" xmlns:w16cid="http://schemas.microsoft.com/office/word/2016/wordml/cid" xmlns:w16se="http://schemas.microsoft.com/office/word/2015/wordml/symex" xmlns:wpg="http://schemas.microsoft.com/office/word/2010/wordprocessingGroup" xmlns:wpi="http://schemas.microsoft.com/office/word/2010/wordprocessingInk" xmlns:wne="http://schemas.microsoft.com/office/word/2006/wordml" xmlns:wps="http://schemas.microsoft.com/office/word/2010/wordprocessingShape" mc:Ignorable="w14 w15 w16se w16cid wp14">
+  <w15:person w15:author="Mark Lawrence">
+    <w15:presenceInfo w15:providerId="Windows Live" w15:userId="7a1bc317f73e495e"/>
+  </w15:person>
+</w15:people>
 </file>
 
 <file path=word/styles.xml><?xml version="1.0" encoding="utf-8"?>
@@ -5585,7 +5050,7 @@
 </file>
 
 <file path=customXml/itemProps1.xml><?xml version="1.0" encoding="utf-8"?>
-<ds:datastoreItem xmlns:ds="http://schemas.openxmlformats.org/officeDocument/2006/customXml" ds:itemID="{DA5F6636-643D-45FD-A0F3-8B80408EAB25}">
+<ds:datastoreItem xmlns:ds="http://schemas.openxmlformats.org/officeDocument/2006/customXml" ds:itemID="{A0517309-9DB5-4EBB-8A36-965DC34F16B9}">
   <ds:schemaRefs>
     <ds:schemaRef ds:uri="http://schemas.openxmlformats.org/officeDocument/2006/bibliography"/>
   </ds:schemaRefs>

</xml_diff>